<commit_message>
Added introdudction to carbon footprint report
</commit_message>
<xml_diff>
--- a/Project_Plan.docx
+++ b/Project_Plan.docx
@@ -174,571 +174,660 @@
           <w:rFonts w:ascii="Times New Roman" w:hAnsi="Times New Roman" w:cs="Times New Roman"/>
           <w:sz w:val="24"/>
         </w:rPr>
-        <w:t>2: Causes of Carbon Footprints:</w:t>
-      </w:r>
-    </w:p>
-    <w:p>
-      <w:pPr>
-        <w:rPr>
-          <w:rFonts w:ascii="Times New Roman" w:hAnsi="Times New Roman" w:cs="Times New Roman"/>
-          <w:sz w:val="24"/>
-        </w:rPr>
-      </w:pPr>
-      <w:r>
-        <w:rPr>
-          <w:rFonts w:ascii="Times New Roman" w:hAnsi="Times New Roman" w:cs="Times New Roman"/>
-          <w:sz w:val="24"/>
-        </w:rPr>
-        <w:t>3: “How Bad are Bananas”:</w:t>
-      </w:r>
-    </w:p>
-    <w:p>
-      <w:pPr>
-        <w:pStyle w:val="ListParagraph"/>
-        <w:numPr>
-          <w:ilvl w:val="0"/>
-          <w:numId w:val="1"/>
-        </w:numPr>
-        <w:rPr>
-          <w:rFonts w:ascii="Times New Roman" w:hAnsi="Times New Roman" w:cs="Times New Roman"/>
-          <w:sz w:val="24"/>
-        </w:rPr>
-      </w:pPr>
-      <w:r>
-        <w:rPr>
-          <w:rFonts w:ascii="Times New Roman" w:hAnsi="Times New Roman" w:cs="Times New Roman"/>
-          <w:sz w:val="24"/>
-        </w:rPr>
-        <w:t>Read and take notes.</w:t>
-      </w:r>
-    </w:p>
-    <w:p>
-      <w:pPr>
-        <w:pStyle w:val="ListParagraph"/>
-        <w:numPr>
-          <w:ilvl w:val="0"/>
-          <w:numId w:val="1"/>
-        </w:numPr>
-        <w:rPr>
-          <w:rFonts w:ascii="Times New Roman" w:hAnsi="Times New Roman" w:cs="Times New Roman"/>
-          <w:sz w:val="24"/>
-        </w:rPr>
-      </w:pPr>
-      <w:r>
-        <w:rPr>
-          <w:rFonts w:ascii="Times New Roman" w:hAnsi="Times New Roman" w:cs="Times New Roman"/>
-          <w:sz w:val="24"/>
-        </w:rPr>
-        <w:t>Short report summarizing contents.</w:t>
-      </w:r>
-    </w:p>
-    <w:p>
-      <w:pPr>
-        <w:rPr>
-          <w:rFonts w:ascii="Times New Roman" w:hAnsi="Times New Roman" w:cs="Times New Roman"/>
-          <w:sz w:val="24"/>
-        </w:rPr>
-      </w:pPr>
-      <w:r>
-        <w:rPr>
-          <w:rFonts w:ascii="Times New Roman" w:hAnsi="Times New Roman" w:cs="Times New Roman"/>
-          <w:sz w:val="24"/>
-        </w:rPr>
-        <w:t>3: Regional Assessments:</w:t>
-      </w:r>
-    </w:p>
-    <w:p>
-      <w:pPr>
-        <w:pStyle w:val="ListParagraph"/>
-        <w:numPr>
-          <w:ilvl w:val="0"/>
-          <w:numId w:val="1"/>
-        </w:numPr>
-        <w:rPr>
-          <w:rFonts w:ascii="Times New Roman" w:hAnsi="Times New Roman" w:cs="Times New Roman"/>
-          <w:sz w:val="24"/>
-        </w:rPr>
-      </w:pPr>
-      <w:r>
-        <w:rPr>
-          <w:rFonts w:ascii="Times New Roman" w:hAnsi="Times New Roman" w:cs="Times New Roman"/>
-          <w:sz w:val="24"/>
-        </w:rPr>
-        <w:t>Identify and Assess the main causes of carbon footprints in prominent regions such as cities.</w:t>
-      </w:r>
-    </w:p>
-    <w:p>
-      <w:pPr>
-        <w:rPr>
-          <w:rFonts w:ascii="Times New Roman" w:hAnsi="Times New Roman" w:cs="Times New Roman"/>
-          <w:sz w:val="24"/>
-        </w:rPr>
-      </w:pPr>
-      <w:r>
-        <w:rPr>
-          <w:rFonts w:ascii="Times New Roman" w:hAnsi="Times New Roman" w:cs="Times New Roman"/>
-          <w:sz w:val="24"/>
-        </w:rPr>
-        <w:t>2: Measurement of Carbon Footprints:</w:t>
-      </w:r>
-    </w:p>
-    <w:p>
-      <w:pPr>
-        <w:rPr>
-          <w:rFonts w:ascii="Times New Roman" w:hAnsi="Times New Roman" w:cs="Times New Roman"/>
-          <w:sz w:val="24"/>
-        </w:rPr>
-      </w:pPr>
-      <w:r>
-        <w:rPr>
-          <w:rFonts w:ascii="Times New Roman" w:hAnsi="Times New Roman" w:cs="Times New Roman"/>
-          <w:sz w:val="24"/>
-        </w:rPr>
-        <w:t>3: Prominent Methods:</w:t>
-      </w:r>
-    </w:p>
-    <w:p>
-      <w:pPr>
-        <w:pStyle w:val="ListParagraph"/>
-        <w:numPr>
-          <w:ilvl w:val="0"/>
-          <w:numId w:val="1"/>
-        </w:numPr>
-        <w:rPr>
-          <w:rFonts w:ascii="Times New Roman" w:hAnsi="Times New Roman" w:cs="Times New Roman"/>
-          <w:sz w:val="24"/>
-        </w:rPr>
-      </w:pPr>
-      <w:r>
-        <w:rPr>
-          <w:rFonts w:ascii="Times New Roman" w:hAnsi="Times New Roman" w:cs="Times New Roman"/>
-          <w:sz w:val="24"/>
-        </w:rPr>
-        <w:t>Research on current prominent methods that attempt to measure the carbon footprint of regions.</w:t>
-      </w:r>
-    </w:p>
-    <w:p>
-      <w:pPr>
-        <w:pStyle w:val="ListParagraph"/>
-        <w:numPr>
-          <w:ilvl w:val="0"/>
-          <w:numId w:val="1"/>
-        </w:numPr>
-        <w:rPr>
-          <w:rFonts w:ascii="Times New Roman" w:hAnsi="Times New Roman" w:cs="Times New Roman"/>
-          <w:sz w:val="24"/>
-        </w:rPr>
-      </w:pPr>
-      <w:r>
-        <w:rPr>
-          <w:rFonts w:ascii="Times New Roman" w:hAnsi="Times New Roman" w:cs="Times New Roman"/>
-          <w:sz w:val="24"/>
-        </w:rPr>
-        <w:t xml:space="preserve">Write a report </w:t>
-      </w:r>
-      <w:r>
-        <w:rPr>
-          <w:rFonts w:ascii="Times New Roman" w:hAnsi="Times New Roman" w:cs="Times New Roman"/>
-          <w:sz w:val="24"/>
-        </w:rPr>
-        <w:t xml:space="preserve">summarizing and </w:t>
-      </w:r>
-      <w:r>
-        <w:rPr>
-          <w:rFonts w:ascii="Times New Roman" w:hAnsi="Times New Roman" w:cs="Times New Roman"/>
-          <w:sz w:val="24"/>
-        </w:rPr>
-        <w:t>concluding research.</w:t>
-      </w:r>
-    </w:p>
-    <w:p>
-      <w:pPr>
-        <w:rPr>
-          <w:rFonts w:ascii="Times New Roman" w:hAnsi="Times New Roman" w:cs="Times New Roman"/>
-          <w:sz w:val="24"/>
-        </w:rPr>
-      </w:pPr>
-      <w:r>
-        <w:rPr>
-          <w:rFonts w:ascii="Times New Roman" w:hAnsi="Times New Roman" w:cs="Times New Roman"/>
-          <w:sz w:val="24"/>
-        </w:rPr>
-        <w:t>3: Flaws:</w:t>
-      </w:r>
-    </w:p>
-    <w:p>
-      <w:pPr>
-        <w:pStyle w:val="ListParagraph"/>
-        <w:numPr>
-          <w:ilvl w:val="0"/>
-          <w:numId w:val="1"/>
-        </w:numPr>
-        <w:rPr>
-          <w:rFonts w:ascii="Times New Roman" w:hAnsi="Times New Roman" w:cs="Times New Roman"/>
-          <w:sz w:val="24"/>
-        </w:rPr>
-      </w:pPr>
-      <w:r>
-        <w:rPr>
-          <w:rFonts w:ascii="Times New Roman" w:hAnsi="Times New Roman" w:cs="Times New Roman"/>
-          <w:sz w:val="24"/>
-        </w:rPr>
-        <w:t>Identify flaws of methods researched on.</w:t>
-      </w:r>
-    </w:p>
-    <w:p>
-      <w:pPr>
-        <w:pStyle w:val="ListParagraph"/>
-        <w:numPr>
-          <w:ilvl w:val="0"/>
-          <w:numId w:val="1"/>
-        </w:numPr>
-        <w:rPr>
-          <w:rFonts w:ascii="Times New Roman" w:hAnsi="Times New Roman" w:cs="Times New Roman"/>
-          <w:sz w:val="24"/>
-        </w:rPr>
-      </w:pPr>
-      <w:r>
-        <w:rPr>
-          <w:rFonts w:ascii="Times New Roman" w:hAnsi="Times New Roman" w:cs="Times New Roman"/>
-          <w:sz w:val="24"/>
-        </w:rPr>
-        <w:t>Write a report summarizing flaws.</w:t>
-      </w:r>
-    </w:p>
-    <w:p>
-      <w:pPr>
-        <w:rPr>
-          <w:rFonts w:ascii="Times New Roman" w:hAnsi="Times New Roman" w:cs="Times New Roman"/>
-          <w:sz w:val="24"/>
-        </w:rPr>
-      </w:pPr>
-      <w:r>
-        <w:rPr>
-          <w:rFonts w:ascii="Times New Roman" w:hAnsi="Times New Roman" w:cs="Times New Roman"/>
-          <w:sz w:val="24"/>
-        </w:rPr>
-        <w:t xml:space="preserve">1: </w:t>
-      </w:r>
-      <w:r>
-        <w:rPr>
-          <w:rFonts w:ascii="Times New Roman" w:hAnsi="Times New Roman" w:cs="Times New Roman"/>
-          <w:sz w:val="24"/>
-        </w:rPr>
-        <w:t>Algorithm:</w:t>
-      </w:r>
-    </w:p>
-    <w:p>
-      <w:pPr>
-        <w:rPr>
-          <w:rFonts w:ascii="Times New Roman" w:hAnsi="Times New Roman" w:cs="Times New Roman"/>
-          <w:sz w:val="24"/>
-        </w:rPr>
-      </w:pPr>
-      <w:r>
-        <w:rPr>
-          <w:rFonts w:ascii="Times New Roman" w:hAnsi="Times New Roman" w:cs="Times New Roman"/>
-          <w:sz w:val="24"/>
-        </w:rPr>
-        <w:t>2: Measured Factors:</w:t>
-      </w:r>
-    </w:p>
-    <w:p>
-      <w:pPr>
-        <w:pStyle w:val="ListParagraph"/>
-        <w:numPr>
-          <w:ilvl w:val="0"/>
-          <w:numId w:val="1"/>
-        </w:numPr>
-        <w:rPr>
-          <w:rFonts w:ascii="Times New Roman" w:hAnsi="Times New Roman" w:cs="Times New Roman"/>
-          <w:sz w:val="24"/>
-        </w:rPr>
-      </w:pPr>
-      <w:r>
-        <w:rPr>
-          <w:rFonts w:ascii="Times New Roman" w:hAnsi="Times New Roman" w:cs="Times New Roman"/>
-          <w:sz w:val="24"/>
-        </w:rPr>
-        <w:t>Identify what factors will be measured in algorithm.</w:t>
-      </w:r>
-    </w:p>
-    <w:p>
-      <w:pPr>
-        <w:pStyle w:val="ListParagraph"/>
-        <w:numPr>
-          <w:ilvl w:val="0"/>
-          <w:numId w:val="1"/>
-        </w:numPr>
-        <w:rPr>
-          <w:rFonts w:ascii="Times New Roman" w:hAnsi="Times New Roman" w:cs="Times New Roman"/>
-          <w:sz w:val="24"/>
-        </w:rPr>
-      </w:pPr>
-      <w:r>
-        <w:rPr>
-          <w:rFonts w:ascii="Times New Roman" w:hAnsi="Times New Roman" w:cs="Times New Roman"/>
-          <w:sz w:val="24"/>
-        </w:rPr>
-        <w:t>Write a report on why the factors identified are effective in precisely measuring the carbon footprint of a region.</w:t>
-      </w:r>
-      <w:r>
-        <w:rPr>
-          <w:rFonts w:ascii="Times New Roman" w:hAnsi="Times New Roman" w:cs="Times New Roman"/>
-          <w:sz w:val="24"/>
-        </w:rPr>
-        <w:t xml:space="preserve"> </w:t>
-      </w:r>
-      <w:r>
-        <w:rPr>
-          <w:rFonts w:ascii="Times New Roman" w:hAnsi="Times New Roman" w:cs="Times New Roman"/>
-          <w:sz w:val="24"/>
-        </w:rPr>
-        <w:t>Also,</w:t>
-      </w:r>
-      <w:r>
-        <w:rPr>
-          <w:rFonts w:ascii="Times New Roman" w:hAnsi="Times New Roman" w:cs="Times New Roman"/>
-          <w:sz w:val="24"/>
-        </w:rPr>
-        <w:t xml:space="preserve"> compare to factors used in other methods.</w:t>
-      </w:r>
-    </w:p>
-    <w:p>
-      <w:pPr>
-        <w:rPr>
-          <w:rFonts w:ascii="Times New Roman" w:hAnsi="Times New Roman" w:cs="Times New Roman"/>
-          <w:sz w:val="24"/>
-        </w:rPr>
-      </w:pPr>
-      <w:r>
-        <w:rPr>
-          <w:rFonts w:ascii="Times New Roman" w:hAnsi="Times New Roman" w:cs="Times New Roman"/>
-          <w:sz w:val="24"/>
-        </w:rPr>
-        <w:t>2: Create Algorithm:</w:t>
-      </w:r>
-    </w:p>
-    <w:p>
-      <w:pPr>
-        <w:pStyle w:val="ListParagraph"/>
-        <w:numPr>
-          <w:ilvl w:val="0"/>
-          <w:numId w:val="1"/>
-        </w:numPr>
-        <w:rPr>
-          <w:rFonts w:ascii="Times New Roman" w:hAnsi="Times New Roman" w:cs="Times New Roman"/>
-          <w:sz w:val="24"/>
-        </w:rPr>
-      </w:pPr>
-      <w:r>
-        <w:rPr>
-          <w:rFonts w:ascii="Times New Roman" w:hAnsi="Times New Roman" w:cs="Times New Roman"/>
-          <w:sz w:val="24"/>
-        </w:rPr>
-        <w:t>Write an algorithm that is concise in nature that measures the carbon footprint of a region.</w:t>
-      </w:r>
-    </w:p>
-    <w:p>
-      <w:pPr>
-        <w:pStyle w:val="ListParagraph"/>
-        <w:numPr>
-          <w:ilvl w:val="0"/>
-          <w:numId w:val="1"/>
-        </w:numPr>
-        <w:rPr>
-          <w:rFonts w:ascii="Times New Roman" w:hAnsi="Times New Roman" w:cs="Times New Roman"/>
-          <w:sz w:val="24"/>
-        </w:rPr>
-      </w:pPr>
-      <w:r>
-        <w:rPr>
-          <w:rFonts w:ascii="Times New Roman" w:hAnsi="Times New Roman" w:cs="Times New Roman"/>
-          <w:sz w:val="24"/>
-        </w:rPr>
-        <w:lastRenderedPageBreak/>
-        <w:t>Write a report describing algorithm</w:t>
-      </w:r>
-      <w:r>
-        <w:rPr>
-          <w:rFonts w:ascii="Times New Roman" w:hAnsi="Times New Roman" w:cs="Times New Roman"/>
-          <w:sz w:val="24"/>
-        </w:rPr>
-        <w:t>.</w:t>
-      </w:r>
-    </w:p>
-    <w:p>
-      <w:pPr>
-        <w:rPr>
-          <w:rFonts w:ascii="Times New Roman" w:hAnsi="Times New Roman" w:cs="Times New Roman"/>
-          <w:sz w:val="24"/>
-        </w:rPr>
-      </w:pPr>
-      <w:r>
-        <w:rPr>
-          <w:rFonts w:ascii="Times New Roman" w:hAnsi="Times New Roman" w:cs="Times New Roman"/>
-          <w:sz w:val="24"/>
-        </w:rPr>
-        <w:t>2: Programming:</w:t>
-      </w:r>
-    </w:p>
-    <w:p>
-      <w:pPr>
-        <w:pStyle w:val="ListParagraph"/>
-        <w:numPr>
-          <w:ilvl w:val="0"/>
-          <w:numId w:val="1"/>
-        </w:numPr>
-        <w:rPr>
-          <w:rFonts w:ascii="Times New Roman" w:hAnsi="Times New Roman" w:cs="Times New Roman"/>
-          <w:sz w:val="24"/>
-        </w:rPr>
-      </w:pPr>
-      <w:r>
-        <w:rPr>
-          <w:rFonts w:ascii="Times New Roman" w:hAnsi="Times New Roman" w:cs="Times New Roman"/>
-          <w:sz w:val="24"/>
-        </w:rPr>
-        <w:t>Convert algorithm into a Python script that can be easily used to measure the carbon footprint of a region.</w:t>
-      </w:r>
-    </w:p>
-    <w:p>
-      <w:pPr>
-        <w:pStyle w:val="ListParagraph"/>
-        <w:numPr>
-          <w:ilvl w:val="0"/>
-          <w:numId w:val="1"/>
-        </w:numPr>
-        <w:rPr>
-          <w:rFonts w:ascii="Times New Roman" w:hAnsi="Times New Roman" w:cs="Times New Roman"/>
-          <w:sz w:val="24"/>
-        </w:rPr>
-      </w:pPr>
-      <w:r>
-        <w:rPr>
-          <w:rFonts w:ascii="Times New Roman" w:hAnsi="Times New Roman" w:cs="Times New Roman"/>
-          <w:sz w:val="24"/>
-        </w:rPr>
-        <w:t>Program will not require user data input, rather, it will acquire data online.</w:t>
-      </w:r>
-    </w:p>
-    <w:p>
-      <w:pPr>
-        <w:pStyle w:val="ListParagraph"/>
-        <w:numPr>
-          <w:ilvl w:val="0"/>
-          <w:numId w:val="1"/>
-        </w:numPr>
-        <w:rPr>
-          <w:rFonts w:ascii="Times New Roman" w:hAnsi="Times New Roman" w:cs="Times New Roman"/>
-          <w:sz w:val="24"/>
-        </w:rPr>
-      </w:pPr>
-      <w:r>
-        <w:rPr>
-          <w:rFonts w:ascii="Times New Roman" w:hAnsi="Times New Roman" w:cs="Times New Roman"/>
-          <w:sz w:val="24"/>
-        </w:rPr>
-        <w:t xml:space="preserve">Program should be able to compare the carbon footprint of multiple regions and display </w:t>
-      </w:r>
-      <w:r>
-        <w:rPr>
-          <w:rFonts w:ascii="Times New Roman" w:hAnsi="Times New Roman" w:cs="Times New Roman"/>
-          <w:sz w:val="24"/>
-        </w:rPr>
-        <w:t>appropriate infographics as accompaniment.</w:t>
-      </w:r>
-    </w:p>
-    <w:p>
-      <w:pPr>
-        <w:pStyle w:val="ListParagraph"/>
-        <w:numPr>
-          <w:ilvl w:val="0"/>
-          <w:numId w:val="1"/>
-        </w:numPr>
-        <w:rPr>
-          <w:rFonts w:ascii="Times New Roman" w:hAnsi="Times New Roman" w:cs="Times New Roman"/>
-          <w:sz w:val="24"/>
-        </w:rPr>
-      </w:pPr>
-      <w:r>
-        <w:rPr>
-          <w:rFonts w:ascii="Times New Roman" w:hAnsi="Times New Roman" w:cs="Times New Roman"/>
-          <w:sz w:val="24"/>
-        </w:rPr>
-        <w:t>Writ</w:t>
-      </w:r>
-      <w:r>
-        <w:rPr>
-          <w:rFonts w:ascii="Times New Roman" w:hAnsi="Times New Roman" w:cs="Times New Roman"/>
-          <w:sz w:val="24"/>
-        </w:rPr>
-        <w:t>e program in a Jupyter notebook,</w:t>
-      </w:r>
-      <w:r>
-        <w:rPr>
-          <w:rFonts w:ascii="Times New Roman" w:hAnsi="Times New Roman" w:cs="Times New Roman"/>
-          <w:sz w:val="24"/>
-        </w:rPr>
-        <w:t xml:space="preserve"> so it will be easily presentable.</w:t>
-      </w:r>
-    </w:p>
-    <w:p>
-      <w:pPr>
-        <w:rPr>
-          <w:rFonts w:ascii="Times New Roman" w:hAnsi="Times New Roman" w:cs="Times New Roman"/>
-          <w:sz w:val="24"/>
-        </w:rPr>
-      </w:pPr>
-      <w:r>
-        <w:rPr>
-          <w:rFonts w:ascii="Times New Roman" w:hAnsi="Times New Roman" w:cs="Times New Roman"/>
-          <w:sz w:val="24"/>
-        </w:rPr>
-        <w:t>1: Conclusion:</w:t>
-      </w:r>
-    </w:p>
-    <w:p>
-      <w:pPr>
-        <w:pStyle w:val="ListParagraph"/>
-        <w:numPr>
-          <w:ilvl w:val="0"/>
-          <w:numId w:val="1"/>
-        </w:numPr>
-        <w:rPr>
-          <w:rFonts w:ascii="Times New Roman" w:hAnsi="Times New Roman" w:cs="Times New Roman"/>
-          <w:sz w:val="24"/>
-        </w:rPr>
-      </w:pPr>
-      <w:r>
-        <w:rPr>
-          <w:rFonts w:ascii="Times New Roman" w:hAnsi="Times New Roman" w:cs="Times New Roman"/>
-          <w:sz w:val="24"/>
-        </w:rPr>
-        <w:t>Write a conclusion that summarizes the whole project.</w:t>
-      </w:r>
-    </w:p>
-    <w:p>
-      <w:pPr>
-        <w:pStyle w:val="ListParagraph"/>
-        <w:numPr>
-          <w:ilvl w:val="0"/>
-          <w:numId w:val="1"/>
-        </w:numPr>
-        <w:rPr>
-          <w:rFonts w:ascii="Times New Roman" w:hAnsi="Times New Roman" w:cs="Times New Roman"/>
-          <w:sz w:val="24"/>
-        </w:rPr>
-      </w:pPr>
-      <w:r>
-        <w:rPr>
-          <w:rFonts w:ascii="Times New Roman" w:hAnsi="Times New Roman" w:cs="Times New Roman"/>
-          <w:sz w:val="24"/>
-        </w:rPr>
-        <w:t>Conclusion should include implications and applications of the project.</w:t>
+        <w:t>3: Requirements:</w:t>
+      </w:r>
+    </w:p>
+    <w:p>
+      <w:pPr>
+        <w:pStyle w:val="ListParagraph"/>
+        <w:numPr>
+          <w:ilvl w:val="0"/>
+          <w:numId w:val="1"/>
+        </w:numPr>
+        <w:rPr>
+          <w:rFonts w:ascii="Times New Roman" w:hAnsi="Times New Roman" w:cs="Times New Roman"/>
+          <w:sz w:val="24"/>
+        </w:rPr>
+      </w:pPr>
+      <w:r>
+        <w:rPr>
+          <w:rFonts w:ascii="Times New Roman" w:hAnsi="Times New Roman" w:cs="Times New Roman"/>
+          <w:sz w:val="24"/>
+        </w:rPr>
+        <w:t>What are carbon footprints?</w:t>
+      </w:r>
+    </w:p>
+    <w:p>
+      <w:pPr>
+        <w:pStyle w:val="ListParagraph"/>
+        <w:numPr>
+          <w:ilvl w:val="0"/>
+          <w:numId w:val="1"/>
+        </w:numPr>
+        <w:rPr>
+          <w:rFonts w:ascii="Times New Roman" w:hAnsi="Times New Roman" w:cs="Times New Roman"/>
+          <w:sz w:val="24"/>
+        </w:rPr>
+      </w:pPr>
+      <w:r>
+        <w:rPr>
+          <w:rFonts w:ascii="Times New Roman" w:hAnsi="Times New Roman" w:cs="Times New Roman"/>
+          <w:sz w:val="24"/>
+        </w:rPr>
+        <w:t>The standard to measuring footprints.</w:t>
+      </w:r>
+      <w:r>
+        <w:rPr>
+          <w:rFonts w:ascii="Times New Roman" w:hAnsi="Times New Roman" w:cs="Times New Roman"/>
+          <w:sz w:val="24"/>
+        </w:rPr>
+        <w:t xml:space="preserve"> (CO2e, GWP)</w:t>
+      </w:r>
+    </w:p>
+    <w:p>
+      <w:pPr>
+        <w:pStyle w:val="ListParagraph"/>
+        <w:numPr>
+          <w:ilvl w:val="0"/>
+          <w:numId w:val="1"/>
+        </w:numPr>
+        <w:rPr>
+          <w:rFonts w:ascii="Times New Roman" w:hAnsi="Times New Roman" w:cs="Times New Roman"/>
+          <w:sz w:val="24"/>
+        </w:rPr>
+      </w:pPr>
+      <w:r>
+        <w:rPr>
+          <w:rFonts w:ascii="Times New Roman" w:hAnsi="Times New Roman" w:cs="Times New Roman"/>
+          <w:sz w:val="24"/>
+        </w:rPr>
+        <w:t>Overview of met</w:t>
+      </w:r>
+      <w:r>
+        <w:rPr>
+          <w:rFonts w:ascii="Times New Roman" w:hAnsi="Times New Roman" w:cs="Times New Roman"/>
+          <w:sz w:val="24"/>
+        </w:rPr>
+        <w:t>hods used to measure footprints and issues.</w:t>
       </w:r>
       <w:bookmarkStart w:id="0" w:name="_GoBack"/>
       <w:bookmarkEnd w:id="0"/>
+    </w:p>
+    <w:p>
+      <w:pPr>
+        <w:rPr>
+          <w:rFonts w:ascii="Times New Roman" w:hAnsi="Times New Roman" w:cs="Times New Roman"/>
+          <w:sz w:val="24"/>
+        </w:rPr>
+      </w:pPr>
+      <w:r>
+        <w:rPr>
+          <w:rFonts w:ascii="Times New Roman" w:hAnsi="Times New Roman" w:cs="Times New Roman"/>
+          <w:sz w:val="24"/>
+        </w:rPr>
+        <w:t>2: Causes of Carbon Footprints:</w:t>
+      </w:r>
+    </w:p>
+    <w:p>
+      <w:pPr>
+        <w:rPr>
+          <w:rFonts w:ascii="Times New Roman" w:hAnsi="Times New Roman" w:cs="Times New Roman"/>
+          <w:sz w:val="24"/>
+        </w:rPr>
+      </w:pPr>
+      <w:r>
+        <w:rPr>
+          <w:rFonts w:ascii="Times New Roman" w:hAnsi="Times New Roman" w:cs="Times New Roman"/>
+          <w:sz w:val="24"/>
+        </w:rPr>
+        <w:t>3: “How Bad are Bananas”:</w:t>
+      </w:r>
+    </w:p>
+    <w:p>
+      <w:pPr>
+        <w:pStyle w:val="ListParagraph"/>
+        <w:numPr>
+          <w:ilvl w:val="0"/>
+          <w:numId w:val="1"/>
+        </w:numPr>
+        <w:rPr>
+          <w:rFonts w:ascii="Times New Roman" w:hAnsi="Times New Roman" w:cs="Times New Roman"/>
+          <w:sz w:val="24"/>
+        </w:rPr>
+      </w:pPr>
+      <w:r>
+        <w:rPr>
+          <w:rFonts w:ascii="Times New Roman" w:hAnsi="Times New Roman" w:cs="Times New Roman"/>
+          <w:sz w:val="24"/>
+        </w:rPr>
+        <w:t>Read and take notes.</w:t>
+      </w:r>
+    </w:p>
+    <w:p>
+      <w:pPr>
+        <w:pStyle w:val="ListParagraph"/>
+        <w:numPr>
+          <w:ilvl w:val="0"/>
+          <w:numId w:val="1"/>
+        </w:numPr>
+        <w:rPr>
+          <w:rFonts w:ascii="Times New Roman" w:hAnsi="Times New Roman" w:cs="Times New Roman"/>
+          <w:sz w:val="24"/>
+        </w:rPr>
+      </w:pPr>
+      <w:r>
+        <w:rPr>
+          <w:rFonts w:ascii="Times New Roman" w:hAnsi="Times New Roman" w:cs="Times New Roman"/>
+          <w:sz w:val="24"/>
+        </w:rPr>
+        <w:t>Short report summarizing contents.</w:t>
+      </w:r>
+    </w:p>
+    <w:p>
+      <w:pPr>
+        <w:rPr>
+          <w:rFonts w:ascii="Times New Roman" w:hAnsi="Times New Roman" w:cs="Times New Roman"/>
+          <w:sz w:val="24"/>
+        </w:rPr>
+      </w:pPr>
+      <w:r>
+        <w:rPr>
+          <w:rFonts w:ascii="Times New Roman" w:hAnsi="Times New Roman" w:cs="Times New Roman"/>
+          <w:sz w:val="24"/>
+        </w:rPr>
+        <w:t>3: Regional Assessments:</w:t>
+      </w:r>
+    </w:p>
+    <w:p>
+      <w:pPr>
+        <w:pStyle w:val="ListParagraph"/>
+        <w:numPr>
+          <w:ilvl w:val="0"/>
+          <w:numId w:val="1"/>
+        </w:numPr>
+        <w:rPr>
+          <w:rFonts w:ascii="Times New Roman" w:hAnsi="Times New Roman" w:cs="Times New Roman"/>
+          <w:sz w:val="24"/>
+        </w:rPr>
+      </w:pPr>
+      <w:r>
+        <w:rPr>
+          <w:rFonts w:ascii="Times New Roman" w:hAnsi="Times New Roman" w:cs="Times New Roman"/>
+          <w:sz w:val="24"/>
+        </w:rPr>
+        <w:t>Identify and Assess the main causes of carbon footprints in prominent regions such as cities.</w:t>
+      </w:r>
+    </w:p>
+    <w:p>
+      <w:pPr>
+        <w:rPr>
+          <w:rFonts w:ascii="Times New Roman" w:hAnsi="Times New Roman" w:cs="Times New Roman"/>
+          <w:sz w:val="24"/>
+        </w:rPr>
+      </w:pPr>
+      <w:r>
+        <w:rPr>
+          <w:rFonts w:ascii="Times New Roman" w:hAnsi="Times New Roman" w:cs="Times New Roman"/>
+          <w:sz w:val="24"/>
+        </w:rPr>
+        <w:t>2: Measurement of Carbon Footprints:</w:t>
+      </w:r>
+    </w:p>
+    <w:p>
+      <w:pPr>
+        <w:rPr>
+          <w:rFonts w:ascii="Times New Roman" w:hAnsi="Times New Roman" w:cs="Times New Roman"/>
+          <w:sz w:val="24"/>
+        </w:rPr>
+      </w:pPr>
+      <w:r>
+        <w:rPr>
+          <w:rFonts w:ascii="Times New Roman" w:hAnsi="Times New Roman" w:cs="Times New Roman"/>
+          <w:sz w:val="24"/>
+        </w:rPr>
+        <w:t>3: Prominent Methods:</w:t>
+      </w:r>
+    </w:p>
+    <w:p>
+      <w:pPr>
+        <w:pStyle w:val="ListParagraph"/>
+        <w:numPr>
+          <w:ilvl w:val="0"/>
+          <w:numId w:val="1"/>
+        </w:numPr>
+        <w:rPr>
+          <w:rFonts w:ascii="Times New Roman" w:hAnsi="Times New Roman" w:cs="Times New Roman"/>
+          <w:sz w:val="24"/>
+        </w:rPr>
+      </w:pPr>
+      <w:r>
+        <w:rPr>
+          <w:rFonts w:ascii="Times New Roman" w:hAnsi="Times New Roman" w:cs="Times New Roman"/>
+          <w:sz w:val="24"/>
+        </w:rPr>
+        <w:t>Research on current prominent methods that attempt to measure the carbon footprint of regions.</w:t>
+      </w:r>
+    </w:p>
+    <w:p>
+      <w:pPr>
+        <w:pStyle w:val="ListParagraph"/>
+        <w:numPr>
+          <w:ilvl w:val="0"/>
+          <w:numId w:val="1"/>
+        </w:numPr>
+        <w:rPr>
+          <w:rFonts w:ascii="Times New Roman" w:hAnsi="Times New Roman" w:cs="Times New Roman"/>
+          <w:sz w:val="24"/>
+        </w:rPr>
+      </w:pPr>
+      <w:r>
+        <w:rPr>
+          <w:rFonts w:ascii="Times New Roman" w:hAnsi="Times New Roman" w:cs="Times New Roman"/>
+          <w:sz w:val="24"/>
+        </w:rPr>
+        <w:t xml:space="preserve">Write a report </w:t>
+      </w:r>
+      <w:r>
+        <w:rPr>
+          <w:rFonts w:ascii="Times New Roman" w:hAnsi="Times New Roman" w:cs="Times New Roman"/>
+          <w:sz w:val="24"/>
+        </w:rPr>
+        <w:t xml:space="preserve">summarizing and </w:t>
+      </w:r>
+      <w:r>
+        <w:rPr>
+          <w:rFonts w:ascii="Times New Roman" w:hAnsi="Times New Roman" w:cs="Times New Roman"/>
+          <w:sz w:val="24"/>
+        </w:rPr>
+        <w:t>concluding research.</w:t>
+      </w:r>
+    </w:p>
+    <w:p>
+      <w:pPr>
+        <w:rPr>
+          <w:rFonts w:ascii="Times New Roman" w:hAnsi="Times New Roman" w:cs="Times New Roman"/>
+          <w:sz w:val="24"/>
+        </w:rPr>
+      </w:pPr>
+      <w:r>
+        <w:rPr>
+          <w:rFonts w:ascii="Times New Roman" w:hAnsi="Times New Roman" w:cs="Times New Roman"/>
+          <w:sz w:val="24"/>
+        </w:rPr>
+        <w:t>3: Flaws:</w:t>
+      </w:r>
+    </w:p>
+    <w:p>
+      <w:pPr>
+        <w:pStyle w:val="ListParagraph"/>
+        <w:numPr>
+          <w:ilvl w:val="0"/>
+          <w:numId w:val="1"/>
+        </w:numPr>
+        <w:rPr>
+          <w:rFonts w:ascii="Times New Roman" w:hAnsi="Times New Roman" w:cs="Times New Roman"/>
+          <w:sz w:val="24"/>
+        </w:rPr>
+      </w:pPr>
+      <w:r>
+        <w:rPr>
+          <w:rFonts w:ascii="Times New Roman" w:hAnsi="Times New Roman" w:cs="Times New Roman"/>
+          <w:sz w:val="24"/>
+        </w:rPr>
+        <w:t>Identify flaws of methods researched on.</w:t>
+      </w:r>
+    </w:p>
+    <w:p>
+      <w:pPr>
+        <w:pStyle w:val="ListParagraph"/>
+        <w:numPr>
+          <w:ilvl w:val="0"/>
+          <w:numId w:val="1"/>
+        </w:numPr>
+        <w:rPr>
+          <w:rFonts w:ascii="Times New Roman" w:hAnsi="Times New Roman" w:cs="Times New Roman"/>
+          <w:sz w:val="24"/>
+        </w:rPr>
+      </w:pPr>
+      <w:r>
+        <w:rPr>
+          <w:rFonts w:ascii="Times New Roman" w:hAnsi="Times New Roman" w:cs="Times New Roman"/>
+          <w:sz w:val="24"/>
+        </w:rPr>
+        <w:t>Write a report summarizing flaws.</w:t>
+      </w:r>
+    </w:p>
+    <w:p>
+      <w:pPr>
+        <w:rPr>
+          <w:rFonts w:ascii="Times New Roman" w:hAnsi="Times New Roman" w:cs="Times New Roman"/>
+          <w:sz w:val="24"/>
+        </w:rPr>
+      </w:pPr>
+      <w:r>
+        <w:rPr>
+          <w:rFonts w:ascii="Times New Roman" w:hAnsi="Times New Roman" w:cs="Times New Roman"/>
+          <w:sz w:val="24"/>
+        </w:rPr>
+        <w:t xml:space="preserve">1: </w:t>
+      </w:r>
+      <w:r>
+        <w:rPr>
+          <w:rFonts w:ascii="Times New Roman" w:hAnsi="Times New Roman" w:cs="Times New Roman"/>
+          <w:sz w:val="24"/>
+        </w:rPr>
+        <w:t>Algorithm:</w:t>
+      </w:r>
+    </w:p>
+    <w:p>
+      <w:pPr>
+        <w:rPr>
+          <w:rFonts w:ascii="Times New Roman" w:hAnsi="Times New Roman" w:cs="Times New Roman"/>
+          <w:sz w:val="24"/>
+        </w:rPr>
+      </w:pPr>
+      <w:r>
+        <w:rPr>
+          <w:rFonts w:ascii="Times New Roman" w:hAnsi="Times New Roman" w:cs="Times New Roman"/>
+          <w:sz w:val="24"/>
+        </w:rPr>
+        <w:t>2: Measured Factors:</w:t>
+      </w:r>
+    </w:p>
+    <w:p>
+      <w:pPr>
+        <w:pStyle w:val="ListParagraph"/>
+        <w:numPr>
+          <w:ilvl w:val="0"/>
+          <w:numId w:val="1"/>
+        </w:numPr>
+        <w:rPr>
+          <w:rFonts w:ascii="Times New Roman" w:hAnsi="Times New Roman" w:cs="Times New Roman"/>
+          <w:sz w:val="24"/>
+        </w:rPr>
+      </w:pPr>
+      <w:r>
+        <w:rPr>
+          <w:rFonts w:ascii="Times New Roman" w:hAnsi="Times New Roman" w:cs="Times New Roman"/>
+          <w:sz w:val="24"/>
+        </w:rPr>
+        <w:t>Identify what factors will be measured in algorithm.</w:t>
+      </w:r>
+    </w:p>
+    <w:p>
+      <w:pPr>
+        <w:pStyle w:val="ListParagraph"/>
+        <w:numPr>
+          <w:ilvl w:val="0"/>
+          <w:numId w:val="1"/>
+        </w:numPr>
+        <w:rPr>
+          <w:rFonts w:ascii="Times New Roman" w:hAnsi="Times New Roman" w:cs="Times New Roman"/>
+          <w:sz w:val="24"/>
+        </w:rPr>
+      </w:pPr>
+      <w:r>
+        <w:rPr>
+          <w:rFonts w:ascii="Times New Roman" w:hAnsi="Times New Roman" w:cs="Times New Roman"/>
+          <w:sz w:val="24"/>
+        </w:rPr>
+        <w:lastRenderedPageBreak/>
+        <w:t>Write a report on why the factors identified are effective in precisely measuring the carbon footprint of a region.</w:t>
+      </w:r>
+      <w:r>
+        <w:rPr>
+          <w:rFonts w:ascii="Times New Roman" w:hAnsi="Times New Roman" w:cs="Times New Roman"/>
+          <w:sz w:val="24"/>
+        </w:rPr>
+        <w:t xml:space="preserve"> </w:t>
+      </w:r>
+      <w:r>
+        <w:rPr>
+          <w:rFonts w:ascii="Times New Roman" w:hAnsi="Times New Roman" w:cs="Times New Roman"/>
+          <w:sz w:val="24"/>
+        </w:rPr>
+        <w:t>Also,</w:t>
+      </w:r>
+      <w:r>
+        <w:rPr>
+          <w:rFonts w:ascii="Times New Roman" w:hAnsi="Times New Roman" w:cs="Times New Roman"/>
+          <w:sz w:val="24"/>
+        </w:rPr>
+        <w:t xml:space="preserve"> compare to factors used in other methods.</w:t>
+      </w:r>
+    </w:p>
+    <w:p>
+      <w:pPr>
+        <w:rPr>
+          <w:rFonts w:ascii="Times New Roman" w:hAnsi="Times New Roman" w:cs="Times New Roman"/>
+          <w:sz w:val="24"/>
+        </w:rPr>
+      </w:pPr>
+      <w:r>
+        <w:rPr>
+          <w:rFonts w:ascii="Times New Roman" w:hAnsi="Times New Roman" w:cs="Times New Roman"/>
+          <w:sz w:val="24"/>
+        </w:rPr>
+        <w:t>2: Create Algorithm:</w:t>
+      </w:r>
+    </w:p>
+    <w:p>
+      <w:pPr>
+        <w:pStyle w:val="ListParagraph"/>
+        <w:numPr>
+          <w:ilvl w:val="0"/>
+          <w:numId w:val="1"/>
+        </w:numPr>
+        <w:rPr>
+          <w:rFonts w:ascii="Times New Roman" w:hAnsi="Times New Roman" w:cs="Times New Roman"/>
+          <w:sz w:val="24"/>
+        </w:rPr>
+      </w:pPr>
+      <w:r>
+        <w:rPr>
+          <w:rFonts w:ascii="Times New Roman" w:hAnsi="Times New Roman" w:cs="Times New Roman"/>
+          <w:sz w:val="24"/>
+        </w:rPr>
+        <w:t>Write an algorithm that is concise in nature that measures the carbon footprint of a region.</w:t>
+      </w:r>
+    </w:p>
+    <w:p>
+      <w:pPr>
+        <w:pStyle w:val="ListParagraph"/>
+        <w:numPr>
+          <w:ilvl w:val="0"/>
+          <w:numId w:val="1"/>
+        </w:numPr>
+        <w:rPr>
+          <w:rFonts w:ascii="Times New Roman" w:hAnsi="Times New Roman" w:cs="Times New Roman"/>
+          <w:sz w:val="24"/>
+        </w:rPr>
+      </w:pPr>
+      <w:r>
+        <w:rPr>
+          <w:rFonts w:ascii="Times New Roman" w:hAnsi="Times New Roman" w:cs="Times New Roman"/>
+          <w:sz w:val="24"/>
+        </w:rPr>
+        <w:t>Write a report describing algorithm</w:t>
+      </w:r>
+      <w:r>
+        <w:rPr>
+          <w:rFonts w:ascii="Times New Roman" w:hAnsi="Times New Roman" w:cs="Times New Roman"/>
+          <w:sz w:val="24"/>
+        </w:rPr>
+        <w:t>.</w:t>
+      </w:r>
+    </w:p>
+    <w:p>
+      <w:pPr>
+        <w:rPr>
+          <w:rFonts w:ascii="Times New Roman" w:hAnsi="Times New Roman" w:cs="Times New Roman"/>
+          <w:sz w:val="24"/>
+        </w:rPr>
+      </w:pPr>
+      <w:r>
+        <w:rPr>
+          <w:rFonts w:ascii="Times New Roman" w:hAnsi="Times New Roman" w:cs="Times New Roman"/>
+          <w:sz w:val="24"/>
+        </w:rPr>
+        <w:t>2: Programming:</w:t>
+      </w:r>
+    </w:p>
+    <w:p>
+      <w:pPr>
+        <w:pStyle w:val="ListParagraph"/>
+        <w:numPr>
+          <w:ilvl w:val="0"/>
+          <w:numId w:val="1"/>
+        </w:numPr>
+        <w:rPr>
+          <w:rFonts w:ascii="Times New Roman" w:hAnsi="Times New Roman" w:cs="Times New Roman"/>
+          <w:sz w:val="24"/>
+        </w:rPr>
+      </w:pPr>
+      <w:r>
+        <w:rPr>
+          <w:rFonts w:ascii="Times New Roman" w:hAnsi="Times New Roman" w:cs="Times New Roman"/>
+          <w:sz w:val="24"/>
+        </w:rPr>
+        <w:t>Convert algorithm into a Python script that can be easily used to measure the carbon footprint of a region.</w:t>
+      </w:r>
+    </w:p>
+    <w:p>
+      <w:pPr>
+        <w:pStyle w:val="ListParagraph"/>
+        <w:numPr>
+          <w:ilvl w:val="0"/>
+          <w:numId w:val="1"/>
+        </w:numPr>
+        <w:rPr>
+          <w:rFonts w:ascii="Times New Roman" w:hAnsi="Times New Roman" w:cs="Times New Roman"/>
+          <w:sz w:val="24"/>
+        </w:rPr>
+      </w:pPr>
+      <w:r>
+        <w:rPr>
+          <w:rFonts w:ascii="Times New Roman" w:hAnsi="Times New Roman" w:cs="Times New Roman"/>
+          <w:sz w:val="24"/>
+        </w:rPr>
+        <w:t>Program will not require user data input, rather, it will acquire data online.</w:t>
+      </w:r>
+    </w:p>
+    <w:p>
+      <w:pPr>
+        <w:pStyle w:val="ListParagraph"/>
+        <w:numPr>
+          <w:ilvl w:val="0"/>
+          <w:numId w:val="1"/>
+        </w:numPr>
+        <w:rPr>
+          <w:rFonts w:ascii="Times New Roman" w:hAnsi="Times New Roman" w:cs="Times New Roman"/>
+          <w:sz w:val="24"/>
+        </w:rPr>
+      </w:pPr>
+      <w:r>
+        <w:rPr>
+          <w:rFonts w:ascii="Times New Roman" w:hAnsi="Times New Roman" w:cs="Times New Roman"/>
+          <w:sz w:val="24"/>
+        </w:rPr>
+        <w:t xml:space="preserve">Program should be able to compare the carbon footprint of multiple regions and display </w:t>
+      </w:r>
+      <w:r>
+        <w:rPr>
+          <w:rFonts w:ascii="Times New Roman" w:hAnsi="Times New Roman" w:cs="Times New Roman"/>
+          <w:sz w:val="24"/>
+        </w:rPr>
+        <w:t>appropriate infographics as accompaniment.</w:t>
+      </w:r>
+    </w:p>
+    <w:p>
+      <w:pPr>
+        <w:pStyle w:val="ListParagraph"/>
+        <w:numPr>
+          <w:ilvl w:val="0"/>
+          <w:numId w:val="1"/>
+        </w:numPr>
+        <w:rPr>
+          <w:rFonts w:ascii="Times New Roman" w:hAnsi="Times New Roman" w:cs="Times New Roman"/>
+          <w:sz w:val="24"/>
+        </w:rPr>
+      </w:pPr>
+      <w:r>
+        <w:rPr>
+          <w:rFonts w:ascii="Times New Roman" w:hAnsi="Times New Roman" w:cs="Times New Roman"/>
+          <w:sz w:val="24"/>
+        </w:rPr>
+        <w:t>Writ</w:t>
+      </w:r>
+      <w:r>
+        <w:rPr>
+          <w:rFonts w:ascii="Times New Roman" w:hAnsi="Times New Roman" w:cs="Times New Roman"/>
+          <w:sz w:val="24"/>
+        </w:rPr>
+        <w:t>e program in a Jupyter notebook,</w:t>
+      </w:r>
+      <w:r>
+        <w:rPr>
+          <w:rFonts w:ascii="Times New Roman" w:hAnsi="Times New Roman" w:cs="Times New Roman"/>
+          <w:sz w:val="24"/>
+        </w:rPr>
+        <w:t xml:space="preserve"> so it will be easily presentable.</w:t>
+      </w:r>
+    </w:p>
+    <w:p>
+      <w:pPr>
+        <w:rPr>
+          <w:rFonts w:ascii="Times New Roman" w:hAnsi="Times New Roman" w:cs="Times New Roman"/>
+          <w:sz w:val="24"/>
+        </w:rPr>
+      </w:pPr>
+      <w:r>
+        <w:rPr>
+          <w:rFonts w:ascii="Times New Roman" w:hAnsi="Times New Roman" w:cs="Times New Roman"/>
+          <w:sz w:val="24"/>
+        </w:rPr>
+        <w:t>1: Conclusion:</w:t>
+      </w:r>
+    </w:p>
+    <w:p>
+      <w:pPr>
+        <w:pStyle w:val="ListParagraph"/>
+        <w:numPr>
+          <w:ilvl w:val="0"/>
+          <w:numId w:val="1"/>
+        </w:numPr>
+        <w:rPr>
+          <w:rFonts w:ascii="Times New Roman" w:hAnsi="Times New Roman" w:cs="Times New Roman"/>
+          <w:sz w:val="24"/>
+        </w:rPr>
+      </w:pPr>
+      <w:r>
+        <w:rPr>
+          <w:rFonts w:ascii="Times New Roman" w:hAnsi="Times New Roman" w:cs="Times New Roman"/>
+          <w:sz w:val="24"/>
+        </w:rPr>
+        <w:t>Write a conclusion that summarizes the whole project.</w:t>
+      </w:r>
+    </w:p>
+    <w:p>
+      <w:pPr>
+        <w:pStyle w:val="ListParagraph"/>
+        <w:numPr>
+          <w:ilvl w:val="0"/>
+          <w:numId w:val="1"/>
+        </w:numPr>
+        <w:rPr>
+          <w:rFonts w:ascii="Times New Roman" w:hAnsi="Times New Roman" w:cs="Times New Roman"/>
+          <w:sz w:val="24"/>
+        </w:rPr>
+      </w:pPr>
+      <w:r>
+        <w:rPr>
+          <w:rFonts w:ascii="Times New Roman" w:hAnsi="Times New Roman" w:cs="Times New Roman"/>
+          <w:sz w:val="24"/>
+        </w:rPr>
+        <w:t>Conclusion should include implications and applications of the project.</w:t>
+      </w:r>
     </w:p>
     <w:p>
       <w:pPr>
@@ -1830,7 +1919,7 @@
 </file>
 
 <file path=customXml/itemProps1.xml><?xml version="1.0" encoding="utf-8"?>
-<ds:datastoreItem xmlns:ds="http://schemas.openxmlformats.org/officeDocument/2006/customXml" ds:itemID="{DB535BDA-5E6A-4FFD-8565-014507B521E8}">
+<ds:datastoreItem xmlns:ds="http://schemas.openxmlformats.org/officeDocument/2006/customXml" ds:itemID="{D77A61D8-79F0-4535-8AE2-DE35BEBB4F64}">
   <ds:schemaRefs>
     <ds:schemaRef ds:uri="http://schemas.openxmlformats.org/officeDocument/2006/bibliography"/>
   </ds:schemaRefs>

</xml_diff>

<commit_message>
Completed carbon footprint indroduction report
</commit_message>
<xml_diff>
--- a/Project_Plan.docx
+++ b/Project_Plan.docx
@@ -1,6 +1,6 @@
 
 <file path=word/document.xml><?xml version="1.0" encoding="utf-8"?>
-<w:document xmlns:wpc="http://schemas.microsoft.com/office/word/2010/wordprocessingCanvas" xmlns:cx="http://schemas.microsoft.com/office/drawing/2014/chartex" xmlns:cx1="http://schemas.microsoft.com/office/drawing/2015/9/8/chartex" xmlns:cx2="http://schemas.microsoft.com/office/drawing/2015/10/21/chartex" xmlns:cx3="http://schemas.microsoft.com/office/drawing/2016/5/9/chartex" xmlns:cx4="http://schemas.microsoft.com/office/drawing/2016/5/10/chartex" xmlns:cx5="http://schemas.microsoft.com/office/drawing/2016/5/11/chartex" xmlns:mc="http://schemas.openxmlformats.org/markup-compatibility/2006" xmlns:o="urn:schemas-microsoft-com:office:office" xmlns:r="http://schemas.openxmlformats.org/officeDocument/2006/relationships" xmlns:m="http://schemas.openxmlformats.org/officeDocument/2006/math" xmlns:v="urn:schemas-microsoft-com:vml" xmlns:wp14="http://schemas.microsoft.com/office/word/2010/wordprocessingDrawing" xmlns:wp="http://schemas.openxmlformats.org/drawingml/2006/wordprocessingDrawing" xmlns:w10="urn:schemas-microsoft-com:office:word" xmlns:w="http://schemas.openxmlformats.org/wordprocessingml/2006/main" xmlns:w14="http://schemas.microsoft.com/office/word/2010/wordml" xmlns:w15="http://schemas.microsoft.com/office/word/2012/wordml" xmlns:w16se="http://schemas.microsoft.com/office/word/2015/wordml/symex" xmlns:wpg="http://schemas.microsoft.com/office/word/2010/wordprocessingGroup" xmlns:wpi="http://schemas.microsoft.com/office/word/2010/wordprocessingInk" xmlns:wne="http://schemas.microsoft.com/office/word/2006/wordml" xmlns:wps="http://schemas.microsoft.com/office/word/2010/wordprocessingShape" mc:Ignorable="w14 w15 w16se wp14">
+<w:document xmlns:wpc="http://schemas.microsoft.com/office/word/2010/wordprocessingCanvas" xmlns:cx="http://schemas.microsoft.com/office/drawing/2014/chartex" xmlns:cx1="http://schemas.microsoft.com/office/drawing/2015/9/8/chartex" xmlns:cx2="http://schemas.microsoft.com/office/drawing/2015/10/21/chartex" xmlns:cx3="http://schemas.microsoft.com/office/drawing/2016/5/9/chartex" xmlns:cx4="http://schemas.microsoft.com/office/drawing/2016/5/10/chartex" xmlns:cx5="http://schemas.microsoft.com/office/drawing/2016/5/11/chartex" xmlns:cx6="http://schemas.microsoft.com/office/drawing/2016/5/12/chartex" xmlns:cx7="http://schemas.microsoft.com/office/drawing/2016/5/13/chartex" xmlns:cx8="http://schemas.microsoft.com/office/drawing/2016/5/14/chartex" xmlns:mc="http://schemas.openxmlformats.org/markup-compatibility/2006" xmlns:o="urn:schemas-microsoft-com:office:office" xmlns:r="http://schemas.openxmlformats.org/officeDocument/2006/relationships" xmlns:m="http://schemas.openxmlformats.org/officeDocument/2006/math" xmlns:v="urn:schemas-microsoft-com:vml" xmlns:wp14="http://schemas.microsoft.com/office/word/2010/wordprocessingDrawing" xmlns:wp="http://schemas.openxmlformats.org/drawingml/2006/wordprocessingDrawing" xmlns:w10="urn:schemas-microsoft-com:office:word" xmlns:w="http://schemas.openxmlformats.org/wordprocessingml/2006/main" xmlns:w14="http://schemas.microsoft.com/office/word/2010/wordml" xmlns:w15="http://schemas.microsoft.com/office/word/2012/wordml" xmlns:w16se="http://schemas.microsoft.com/office/word/2015/wordml/symex" xmlns:wpg="http://schemas.microsoft.com/office/word/2010/wordprocessingGroup" xmlns:wpi="http://schemas.microsoft.com/office/word/2010/wordprocessingInk" xmlns:wne="http://schemas.microsoft.com/office/word/2006/wordml" xmlns:wps="http://schemas.microsoft.com/office/word/2010/wordprocessingShape" mc:Ignorable="w14 w15 w16se wp14">
   <w:body>
     <w:p>
       <w:pPr>
@@ -226,40 +226,13 @@
     </w:p>
     <w:p>
       <w:pPr>
-        <w:pStyle w:val="ListParagraph"/>
-        <w:numPr>
-          <w:ilvl w:val="0"/>
-          <w:numId w:val="1"/>
-        </w:numPr>
-        <w:rPr>
-          <w:rFonts w:ascii="Times New Roman" w:hAnsi="Times New Roman" w:cs="Times New Roman"/>
-          <w:sz w:val="24"/>
-        </w:rPr>
-      </w:pPr>
-      <w:r>
-        <w:rPr>
-          <w:rFonts w:ascii="Times New Roman" w:hAnsi="Times New Roman" w:cs="Times New Roman"/>
-          <w:sz w:val="24"/>
-        </w:rPr>
-        <w:t>Overview of met</w:t>
-      </w:r>
-      <w:r>
-        <w:rPr>
-          <w:rFonts w:ascii="Times New Roman" w:hAnsi="Times New Roman" w:cs="Times New Roman"/>
-          <w:sz w:val="24"/>
-        </w:rPr>
-        <w:t>hods used to measure footprints and issues.</w:t>
-      </w:r>
+        <w:rPr>
+          <w:rFonts w:ascii="Times New Roman" w:hAnsi="Times New Roman" w:cs="Times New Roman"/>
+          <w:sz w:val="24"/>
+        </w:rPr>
+      </w:pPr>
       <w:bookmarkStart w:id="0" w:name="_GoBack"/>
       <w:bookmarkEnd w:id="0"/>
-    </w:p>
-    <w:p>
-      <w:pPr>
-        <w:rPr>
-          <w:rFonts w:ascii="Times New Roman" w:hAnsi="Times New Roman" w:cs="Times New Roman"/>
-          <w:sz w:val="24"/>
-        </w:rPr>
-      </w:pPr>
       <w:r>
         <w:rPr>
           <w:rFonts w:ascii="Times New Roman" w:hAnsi="Times New Roman" w:cs="Times New Roman"/>
@@ -571,43 +544,43 @@
           <w:rFonts w:ascii="Times New Roman" w:hAnsi="Times New Roman" w:cs="Times New Roman"/>
           <w:sz w:val="24"/>
         </w:rPr>
+        <w:t>Write a report on why the factors identified are effective in precisely measuring the carbon footprint of a region.</w:t>
+      </w:r>
+      <w:r>
+        <w:rPr>
+          <w:rFonts w:ascii="Times New Roman" w:hAnsi="Times New Roman" w:cs="Times New Roman"/>
+          <w:sz w:val="24"/>
+        </w:rPr>
+        <w:t xml:space="preserve"> </w:t>
+      </w:r>
+      <w:r>
+        <w:rPr>
+          <w:rFonts w:ascii="Times New Roman" w:hAnsi="Times New Roman" w:cs="Times New Roman"/>
+          <w:sz w:val="24"/>
+        </w:rPr>
+        <w:t>Also,</w:t>
+      </w:r>
+      <w:r>
+        <w:rPr>
+          <w:rFonts w:ascii="Times New Roman" w:hAnsi="Times New Roman" w:cs="Times New Roman"/>
+          <w:sz w:val="24"/>
+        </w:rPr>
+        <w:t xml:space="preserve"> compare to factors used in other methods.</w:t>
+      </w:r>
+    </w:p>
+    <w:p>
+      <w:pPr>
+        <w:rPr>
+          <w:rFonts w:ascii="Times New Roman" w:hAnsi="Times New Roman" w:cs="Times New Roman"/>
+          <w:sz w:val="24"/>
+        </w:rPr>
+      </w:pPr>
+      <w:r>
+        <w:rPr>
+          <w:rFonts w:ascii="Times New Roman" w:hAnsi="Times New Roman" w:cs="Times New Roman"/>
+          <w:sz w:val="24"/>
+        </w:rPr>
         <w:lastRenderedPageBreak/>
-        <w:t>Write a report on why the factors identified are effective in precisely measuring the carbon footprint of a region.</w:t>
-      </w:r>
-      <w:r>
-        <w:rPr>
-          <w:rFonts w:ascii="Times New Roman" w:hAnsi="Times New Roman" w:cs="Times New Roman"/>
-          <w:sz w:val="24"/>
-        </w:rPr>
-        <w:t xml:space="preserve"> </w:t>
-      </w:r>
-      <w:r>
-        <w:rPr>
-          <w:rFonts w:ascii="Times New Roman" w:hAnsi="Times New Roman" w:cs="Times New Roman"/>
-          <w:sz w:val="24"/>
-        </w:rPr>
-        <w:t>Also,</w:t>
-      </w:r>
-      <w:r>
-        <w:rPr>
-          <w:rFonts w:ascii="Times New Roman" w:hAnsi="Times New Roman" w:cs="Times New Roman"/>
-          <w:sz w:val="24"/>
-        </w:rPr>
-        <w:t xml:space="preserve"> compare to factors used in other methods.</w:t>
-      </w:r>
-    </w:p>
-    <w:p>
-      <w:pPr>
-        <w:rPr>
-          <w:rFonts w:ascii="Times New Roman" w:hAnsi="Times New Roman" w:cs="Times New Roman"/>
-          <w:sz w:val="24"/>
-        </w:rPr>
-      </w:pPr>
-      <w:r>
-        <w:rPr>
-          <w:rFonts w:ascii="Times New Roman" w:hAnsi="Times New Roman" w:cs="Times New Roman"/>
-          <w:sz w:val="24"/>
-        </w:rPr>
         <w:t>2: Create Algorithm:</w:t>
       </w:r>
     </w:p>
@@ -764,7 +737,23 @@
           <w:rFonts w:ascii="Times New Roman" w:hAnsi="Times New Roman" w:cs="Times New Roman"/>
           <w:sz w:val="24"/>
         </w:rPr>
-        <w:t>e program in a Jupyter notebook,</w:t>
+        <w:t xml:space="preserve">e program in a </w:t>
+      </w:r>
+      <w:proofErr w:type="spellStart"/>
+      <w:r>
+        <w:rPr>
+          <w:rFonts w:ascii="Times New Roman" w:hAnsi="Times New Roman" w:cs="Times New Roman"/>
+          <w:sz w:val="24"/>
+        </w:rPr>
+        <w:t>Jupyter</w:t>
+      </w:r>
+      <w:proofErr w:type="spellEnd"/>
+      <w:r>
+        <w:rPr>
+          <w:rFonts w:ascii="Times New Roman" w:hAnsi="Times New Roman" w:cs="Times New Roman"/>
+          <w:sz w:val="24"/>
+        </w:rPr>
+        <w:t xml:space="preserve"> notebook,</w:t>
       </w:r>
       <w:r>
         <w:rPr>
@@ -947,7 +936,7 @@
 </file>
 
 <file path=word/numbering.xml><?xml version="1.0" encoding="utf-8"?>
-<w:numbering xmlns:wpc="http://schemas.microsoft.com/office/word/2010/wordprocessingCanvas" xmlns:cx="http://schemas.microsoft.com/office/drawing/2014/chartex" xmlns:cx1="http://schemas.microsoft.com/office/drawing/2015/9/8/chartex" xmlns:cx2="http://schemas.microsoft.com/office/drawing/2015/10/21/chartex" xmlns:cx3="http://schemas.microsoft.com/office/drawing/2016/5/9/chartex" xmlns:cx4="http://schemas.microsoft.com/office/drawing/2016/5/10/chartex" xmlns:cx5="http://schemas.microsoft.com/office/drawing/2016/5/11/chartex" xmlns:mc="http://schemas.openxmlformats.org/markup-compatibility/2006" xmlns:o="urn:schemas-microsoft-com:office:office" xmlns:r="http://schemas.openxmlformats.org/officeDocument/2006/relationships" xmlns:m="http://schemas.openxmlformats.org/officeDocument/2006/math" xmlns:v="urn:schemas-microsoft-com:vml" xmlns:wp14="http://schemas.microsoft.com/office/word/2010/wordprocessingDrawing" xmlns:wp="http://schemas.openxmlformats.org/drawingml/2006/wordprocessingDrawing" xmlns:w10="urn:schemas-microsoft-com:office:word" xmlns:w="http://schemas.openxmlformats.org/wordprocessingml/2006/main" xmlns:w14="http://schemas.microsoft.com/office/word/2010/wordml" xmlns:w15="http://schemas.microsoft.com/office/word/2012/wordml" xmlns:w16se="http://schemas.microsoft.com/office/word/2015/wordml/symex" xmlns:wpg="http://schemas.microsoft.com/office/word/2010/wordprocessingGroup" xmlns:wpi="http://schemas.microsoft.com/office/word/2010/wordprocessingInk" xmlns:wne="http://schemas.microsoft.com/office/word/2006/wordml" xmlns:wps="http://schemas.microsoft.com/office/word/2010/wordprocessingShape" mc:Ignorable="w14 w15 w16se wp14">
+<w:numbering xmlns:wpc="http://schemas.microsoft.com/office/word/2010/wordprocessingCanvas" xmlns:cx="http://schemas.microsoft.com/office/drawing/2014/chartex" xmlns:cx1="http://schemas.microsoft.com/office/drawing/2015/9/8/chartex" xmlns:cx2="http://schemas.microsoft.com/office/drawing/2015/10/21/chartex" xmlns:cx3="http://schemas.microsoft.com/office/drawing/2016/5/9/chartex" xmlns:cx4="http://schemas.microsoft.com/office/drawing/2016/5/10/chartex" xmlns:cx5="http://schemas.microsoft.com/office/drawing/2016/5/11/chartex" xmlns:cx6="http://schemas.microsoft.com/office/drawing/2016/5/12/chartex" xmlns:cx7="http://schemas.microsoft.com/office/drawing/2016/5/13/chartex" xmlns:cx8="http://schemas.microsoft.com/office/drawing/2016/5/14/chartex" xmlns:mc="http://schemas.openxmlformats.org/markup-compatibility/2006" xmlns:o="urn:schemas-microsoft-com:office:office" xmlns:r="http://schemas.openxmlformats.org/officeDocument/2006/relationships" xmlns:m="http://schemas.openxmlformats.org/officeDocument/2006/math" xmlns:v="urn:schemas-microsoft-com:vml" xmlns:wp14="http://schemas.microsoft.com/office/word/2010/wordprocessingDrawing" xmlns:wp="http://schemas.openxmlformats.org/drawingml/2006/wordprocessingDrawing" xmlns:w10="urn:schemas-microsoft-com:office:word" xmlns:w="http://schemas.openxmlformats.org/wordprocessingml/2006/main" xmlns:w14="http://schemas.microsoft.com/office/word/2010/wordml" xmlns:w15="http://schemas.microsoft.com/office/word/2012/wordml" xmlns:w16se="http://schemas.microsoft.com/office/word/2015/wordml/symex" xmlns:wpg="http://schemas.microsoft.com/office/word/2010/wordprocessingGroup" xmlns:wpi="http://schemas.microsoft.com/office/word/2010/wordprocessingInk" xmlns:wne="http://schemas.microsoft.com/office/word/2006/wordml" xmlns:wps="http://schemas.microsoft.com/office/word/2010/wordprocessingShape" mc:Ignorable="w14 w15 w16se wp14">
   <w:abstractNum w:abstractNumId="0" w15:restartNumberingAfterBreak="0">
     <w:nsid w:val="6022530F"/>
     <w:multiLevelType w:val="hybridMultilevel"/>
@@ -1919,7 +1908,7 @@
 </file>
 
 <file path=customXml/itemProps1.xml><?xml version="1.0" encoding="utf-8"?>
-<ds:datastoreItem xmlns:ds="http://schemas.openxmlformats.org/officeDocument/2006/customXml" ds:itemID="{D77A61D8-79F0-4535-8AE2-DE35BEBB4F64}">
+<ds:datastoreItem xmlns:ds="http://schemas.openxmlformats.org/officeDocument/2006/customXml" ds:itemID="{D37CEDA3-3A75-4184-BD4C-6C8E98BBA037}">
   <ds:schemaRefs>
     <ds:schemaRef ds:uri="http://schemas.openxmlformats.org/officeDocument/2006/bibliography"/>
   </ds:schemaRefs>

</xml_diff>

<commit_message>
Added How Bad Are Bananas paper
</commit_message>
<xml_diff>
--- a/Project_Plan.docx
+++ b/Project_Plan.docx
@@ -214,25 +214,53 @@
           <w:rFonts w:ascii="Times New Roman" w:hAnsi="Times New Roman" w:cs="Times New Roman"/>
           <w:sz w:val="24"/>
         </w:rPr>
-        <w:t>The standard to measuring footprints.</w:t>
-      </w:r>
-      <w:r>
-        <w:rPr>
-          <w:rFonts w:ascii="Times New Roman" w:hAnsi="Times New Roman" w:cs="Times New Roman"/>
-          <w:sz w:val="24"/>
-        </w:rPr>
-        <w:t xml:space="preserve"> (CO2e, GWP)</w:t>
-      </w:r>
-    </w:p>
-    <w:p>
-      <w:pPr>
-        <w:rPr>
-          <w:rFonts w:ascii="Times New Roman" w:hAnsi="Times New Roman" w:cs="Times New Roman"/>
-          <w:sz w:val="24"/>
-        </w:rPr>
-      </w:pPr>
+        <w:t>Carbon Dioxide Equivalent (CO</w:t>
+      </w:r>
+      <w:r>
+        <w:rPr>
+          <w:rFonts w:ascii="Times New Roman" w:hAnsi="Times New Roman" w:cs="Times New Roman"/>
+          <w:sz w:val="24"/>
+          <w:vertAlign w:val="subscript"/>
+        </w:rPr>
+        <w:t>2</w:t>
+      </w:r>
+      <w:r>
+        <w:rPr>
+          <w:rFonts w:ascii="Times New Roman" w:hAnsi="Times New Roman" w:cs="Times New Roman"/>
+          <w:sz w:val="24"/>
+        </w:rPr>
+        <w:t>e)</w:t>
+      </w:r>
       <w:bookmarkStart w:id="0" w:name="_GoBack"/>
       <w:bookmarkEnd w:id="0"/>
+    </w:p>
+    <w:p>
+      <w:pPr>
+        <w:pStyle w:val="ListParagraph"/>
+        <w:numPr>
+          <w:ilvl w:val="0"/>
+          <w:numId w:val="1"/>
+        </w:numPr>
+        <w:rPr>
+          <w:rFonts w:ascii="Times New Roman" w:hAnsi="Times New Roman" w:cs="Times New Roman"/>
+          <w:sz w:val="24"/>
+        </w:rPr>
+      </w:pPr>
+      <w:r>
+        <w:rPr>
+          <w:rFonts w:ascii="Times New Roman" w:hAnsi="Times New Roman" w:cs="Times New Roman"/>
+          <w:sz w:val="24"/>
+        </w:rPr>
+        <w:t>Global Warming Potential (GWP)</w:t>
+      </w:r>
+    </w:p>
+    <w:p>
+      <w:pPr>
+        <w:rPr>
+          <w:rFonts w:ascii="Times New Roman" w:hAnsi="Times New Roman" w:cs="Times New Roman"/>
+          <w:sz w:val="24"/>
+        </w:rPr>
+      </w:pPr>
       <w:r>
         <w:rPr>
           <w:rFonts w:ascii="Times New Roman" w:hAnsi="Times New Roman" w:cs="Times New Roman"/>
@@ -544,6 +572,7 @@
           <w:rFonts w:ascii="Times New Roman" w:hAnsi="Times New Roman" w:cs="Times New Roman"/>
           <w:sz w:val="24"/>
         </w:rPr>
+        <w:lastRenderedPageBreak/>
         <w:t>Write a report on why the factors identified are effective in precisely measuring the carbon footprint of a region.</w:t>
       </w:r>
       <w:r>
@@ -580,7 +609,6 @@
           <w:rFonts w:ascii="Times New Roman" w:hAnsi="Times New Roman" w:cs="Times New Roman"/>
           <w:sz w:val="24"/>
         </w:rPr>
-        <w:lastRenderedPageBreak/>
         <w:t>2: Create Algorithm:</w:t>
       </w:r>
     </w:p>
@@ -1908,7 +1936,7 @@
 </file>
 
 <file path=customXml/itemProps1.xml><?xml version="1.0" encoding="utf-8"?>
-<ds:datastoreItem xmlns:ds="http://schemas.openxmlformats.org/officeDocument/2006/customXml" ds:itemID="{D37CEDA3-3A75-4184-BD4C-6C8E98BBA037}">
+<ds:datastoreItem xmlns:ds="http://schemas.openxmlformats.org/officeDocument/2006/customXml" ds:itemID="{4F025142-22A7-4267-A60B-2D57CEE9BB97}">
   <ds:schemaRefs>
     <ds:schemaRef ds:uri="http://schemas.openxmlformats.org/officeDocument/2006/bibliography"/>
   </ds:schemaRefs>

</xml_diff>

<commit_message>
updated project plan and overview
</commit_message>
<xml_diff>
--- a/Project_Plan.docx
+++ b/Project_Plan.docx
@@ -69,7 +69,58 @@
           <w:rFonts w:ascii="Times New Roman" w:hAnsi="Times New Roman" w:cs="Times New Roman"/>
           <w:sz w:val="24"/>
         </w:rPr>
-        <w:t>Algorithm</w:t>
+        <w:t>Code</w:t>
+      </w:r>
+    </w:p>
+    <w:p>
+      <w:pPr>
+        <w:rPr>
+          <w:rFonts w:ascii="Times New Roman" w:hAnsi="Times New Roman" w:cs="Times New Roman"/>
+          <w:sz w:val="24"/>
+        </w:rPr>
+      </w:pPr>
+      <w:r>
+        <w:rPr>
+          <w:rFonts w:ascii="Times New Roman" w:hAnsi="Times New Roman" w:cs="Times New Roman"/>
+          <w:sz w:val="24"/>
+        </w:rPr>
+        <w:t>1: Research:</w:t>
+      </w:r>
+    </w:p>
+    <w:p>
+      <w:pPr>
+        <w:rPr>
+          <w:rFonts w:ascii="Times New Roman" w:hAnsi="Times New Roman" w:cs="Times New Roman"/>
+          <w:sz w:val="24"/>
+        </w:rPr>
+      </w:pPr>
+      <w:r>
+        <w:rPr>
+          <w:rFonts w:ascii="Times New Roman" w:hAnsi="Times New Roman" w:cs="Times New Roman"/>
+          <w:sz w:val="24"/>
+        </w:rPr>
+        <w:t>2</w:t>
+      </w:r>
+      <w:r>
+        <w:rPr>
+          <w:rFonts w:ascii="Times New Roman" w:hAnsi="Times New Roman" w:cs="Times New Roman"/>
+          <w:sz w:val="24"/>
+        </w:rPr>
+        <w:t xml:space="preserve">: </w:t>
+      </w:r>
+      <w:r>
+        <w:rPr>
+          <w:rFonts w:ascii="Times New Roman" w:hAnsi="Times New Roman" w:cs="Times New Roman"/>
+          <w:sz w:val="24"/>
+        </w:rPr>
+        <w:t>Introduction</w:t>
+      </w:r>
+      <w:r>
+        <w:rPr>
+          <w:rFonts w:ascii="Times New Roman" w:hAnsi="Times New Roman" w:cs="Times New Roman"/>
+          <w:sz w:val="24"/>
+        </w:rPr>
+        <w:t>:</w:t>
       </w:r>
     </w:p>
     <w:p>
@@ -89,7 +140,22 @@
           <w:rFonts w:ascii="Times New Roman" w:hAnsi="Times New Roman" w:cs="Times New Roman"/>
           <w:sz w:val="24"/>
         </w:rPr>
-        <w:t>Conclusion</w:t>
+        <w:t>Basic introduction to carbon footprints.</w:t>
+      </w:r>
+    </w:p>
+    <w:p>
+      <w:pPr>
+        <w:rPr>
+          <w:rFonts w:ascii="Times New Roman" w:hAnsi="Times New Roman" w:cs="Times New Roman"/>
+          <w:sz w:val="24"/>
+        </w:rPr>
+      </w:pPr>
+      <w:r>
+        <w:rPr>
+          <w:rFonts w:ascii="Times New Roman" w:hAnsi="Times New Roman" w:cs="Times New Roman"/>
+          <w:sz w:val="24"/>
+        </w:rPr>
+        <w:t>2: Greenhouse Gases:</w:t>
       </w:r>
     </w:p>
     <w:p>
@@ -109,37 +175,7 @@
           <w:rFonts w:ascii="Times New Roman" w:hAnsi="Times New Roman" w:cs="Times New Roman"/>
           <w:sz w:val="24"/>
         </w:rPr>
-        <w:t>Presentation</w:t>
-      </w:r>
-    </w:p>
-    <w:p>
-      <w:pPr>
-        <w:rPr>
-          <w:rFonts w:ascii="Times New Roman" w:hAnsi="Times New Roman" w:cs="Times New Roman"/>
-          <w:sz w:val="24"/>
-        </w:rPr>
-      </w:pPr>
-      <w:r>
-        <w:rPr>
-          <w:rFonts w:ascii="Times New Roman" w:hAnsi="Times New Roman" w:cs="Times New Roman"/>
-          <w:sz w:val="24"/>
-        </w:rPr>
-        <w:t>1: Research:</w:t>
-      </w:r>
-    </w:p>
-    <w:p>
-      <w:pPr>
-        <w:rPr>
-          <w:rFonts w:ascii="Times New Roman" w:hAnsi="Times New Roman" w:cs="Times New Roman"/>
-          <w:sz w:val="24"/>
-        </w:rPr>
-      </w:pPr>
-      <w:r>
-        <w:rPr>
-          <w:rFonts w:ascii="Times New Roman" w:hAnsi="Times New Roman" w:cs="Times New Roman"/>
-          <w:sz w:val="24"/>
-        </w:rPr>
-        <w:t>2: Carbon Footprint:</w:t>
+        <w:t>Radiative Forcing</w:t>
       </w:r>
     </w:p>
     <w:p>
@@ -159,36 +195,7 @@
           <w:rFonts w:ascii="Times New Roman" w:hAnsi="Times New Roman" w:cs="Times New Roman"/>
           <w:sz w:val="24"/>
         </w:rPr>
-        <w:t>Short report summarizing basic information about carbon footprints.</w:t>
-      </w:r>
-    </w:p>
-    <w:p>
-      <w:pPr>
-        <w:rPr>
-          <w:rFonts w:ascii="Times New Roman" w:hAnsi="Times New Roman" w:cs="Times New Roman"/>
-          <w:sz w:val="24"/>
-        </w:rPr>
-      </w:pPr>
-      <w:r>
-        <w:rPr>
-          <w:rFonts w:ascii="Times New Roman" w:hAnsi="Times New Roman" w:cs="Times New Roman"/>
-          <w:sz w:val="24"/>
-        </w:rPr>
-        <w:t xml:space="preserve">3: </w:t>
-      </w:r>
-      <w:r>
-        <w:rPr>
-          <w:rFonts w:ascii="Times New Roman" w:hAnsi="Times New Roman" w:cs="Times New Roman"/>
-          <w:sz w:val="24"/>
-        </w:rPr>
-        <w:t>Introduction</w:t>
-      </w:r>
-      <w:r>
-        <w:rPr>
-          <w:rFonts w:ascii="Times New Roman" w:hAnsi="Times New Roman" w:cs="Times New Roman"/>
-          <w:sz w:val="24"/>
-        </w:rPr>
-        <w:t>:</w:t>
+        <w:t>Global Warming Potential (GWP)</w:t>
       </w:r>
     </w:p>
     <w:p>
@@ -208,7 +215,44 @@
           <w:rFonts w:ascii="Times New Roman" w:hAnsi="Times New Roman" w:cs="Times New Roman"/>
           <w:sz w:val="24"/>
         </w:rPr>
-        <w:t>What are carbon footprints?</w:t>
+        <w:t>Carbon Dioxide Equivalent (CO</w:t>
+      </w:r>
+      <w:r>
+        <w:rPr>
+          <w:rFonts w:ascii="Times New Roman" w:hAnsi="Times New Roman" w:cs="Times New Roman"/>
+          <w:sz w:val="24"/>
+          <w:vertAlign w:val="subscript"/>
+        </w:rPr>
+        <w:t>2</w:t>
+      </w:r>
+      <w:r>
+        <w:rPr>
+          <w:rFonts w:ascii="Times New Roman" w:hAnsi="Times New Roman" w:cs="Times New Roman"/>
+          <w:sz w:val="24"/>
+        </w:rPr>
+        <w:t>e)</w:t>
+      </w:r>
+    </w:p>
+    <w:p>
+      <w:pPr>
+        <w:rPr>
+          <w:rFonts w:ascii="Times New Roman" w:hAnsi="Times New Roman" w:cs="Times New Roman"/>
+          <w:sz w:val="24"/>
+        </w:rPr>
+      </w:pPr>
+      <w:r>
+        <w:rPr>
+          <w:rFonts w:ascii="Times New Roman" w:hAnsi="Times New Roman" w:cs="Times New Roman"/>
+          <w:sz w:val="24"/>
+        </w:rPr>
+        <w:t>2</w:t>
+      </w:r>
+      <w:r>
+        <w:rPr>
+          <w:rFonts w:ascii="Times New Roman" w:hAnsi="Times New Roman" w:cs="Times New Roman"/>
+          <w:sz w:val="24"/>
+        </w:rPr>
+        <w:t>: “How Bad are Bananas”:</w:t>
       </w:r>
     </w:p>
     <w:p>
@@ -228,22 +272,7 @@
           <w:rFonts w:ascii="Times New Roman" w:hAnsi="Times New Roman" w:cs="Times New Roman"/>
           <w:sz w:val="24"/>
         </w:rPr>
-        <w:t>Carbon Dioxide Equivalent (CO</w:t>
-      </w:r>
-      <w:r>
-        <w:rPr>
-          <w:rFonts w:ascii="Times New Roman" w:hAnsi="Times New Roman" w:cs="Times New Roman"/>
-          <w:sz w:val="24"/>
-          <w:vertAlign w:val="subscript"/>
-        </w:rPr>
-        <w:t>2</w:t>
-      </w:r>
-      <w:r>
-        <w:rPr>
-          <w:rFonts w:ascii="Times New Roman" w:hAnsi="Times New Roman" w:cs="Times New Roman"/>
-          <w:sz w:val="24"/>
-        </w:rPr>
-        <w:t>e)</w:t>
+        <w:t>Read and take notes.</w:t>
       </w:r>
     </w:p>
     <w:p>
@@ -263,37 +292,7 @@
           <w:rFonts w:ascii="Times New Roman" w:hAnsi="Times New Roman" w:cs="Times New Roman"/>
           <w:sz w:val="24"/>
         </w:rPr>
-        <w:t>Global Warming Potential (GWP)</w:t>
-      </w:r>
-    </w:p>
-    <w:p>
-      <w:pPr>
-        <w:rPr>
-          <w:rFonts w:ascii="Times New Roman" w:hAnsi="Times New Roman" w:cs="Times New Roman"/>
-          <w:sz w:val="24"/>
-        </w:rPr>
-      </w:pPr>
-      <w:r>
-        <w:rPr>
-          <w:rFonts w:ascii="Times New Roman" w:hAnsi="Times New Roman" w:cs="Times New Roman"/>
-          <w:sz w:val="24"/>
-        </w:rPr>
-        <w:t>2: Causes of Carbon Footprints:</w:t>
-      </w:r>
-    </w:p>
-    <w:p>
-      <w:pPr>
-        <w:rPr>
-          <w:rFonts w:ascii="Times New Roman" w:hAnsi="Times New Roman" w:cs="Times New Roman"/>
-          <w:sz w:val="24"/>
-        </w:rPr>
-      </w:pPr>
-      <w:r>
-        <w:rPr>
-          <w:rFonts w:ascii="Times New Roman" w:hAnsi="Times New Roman" w:cs="Times New Roman"/>
-          <w:sz w:val="24"/>
-        </w:rPr>
-        <w:t>3: “How Bad are Bananas”:</w:t>
+        <w:t>Short report summarizing contents.</w:t>
       </w:r>
     </w:p>
     <w:p>
@@ -313,7 +312,22 @@
           <w:rFonts w:ascii="Times New Roman" w:hAnsi="Times New Roman" w:cs="Times New Roman"/>
           <w:sz w:val="24"/>
         </w:rPr>
-        <w:t>Read and take notes.</w:t>
+        <w:t>Database of the carbon footprints of various items and processes in a Jupyter notebook.</w:t>
+      </w:r>
+    </w:p>
+    <w:p>
+      <w:pPr>
+        <w:rPr>
+          <w:rFonts w:ascii="Times New Roman" w:hAnsi="Times New Roman" w:cs="Times New Roman"/>
+          <w:sz w:val="24"/>
+        </w:rPr>
+      </w:pPr>
+      <w:r>
+        <w:rPr>
+          <w:rFonts w:ascii="Times New Roman" w:hAnsi="Times New Roman" w:cs="Times New Roman"/>
+          <w:sz w:val="24"/>
+        </w:rPr>
+        <w:t>2: Measuring Methodology:</w:t>
       </w:r>
     </w:p>
     <w:p>
@@ -333,7 +347,7 @@
           <w:rFonts w:ascii="Times New Roman" w:hAnsi="Times New Roman" w:cs="Times New Roman"/>
           <w:sz w:val="24"/>
         </w:rPr>
-        <w:t>Short report summarizing contents.</w:t>
+        <w:t>Research on current prominent methods that attempt to measure the carbon footprints.</w:t>
       </w:r>
     </w:p>
     <w:p>
@@ -353,52 +367,7 @@
           <w:rFonts w:ascii="Times New Roman" w:hAnsi="Times New Roman" w:cs="Times New Roman"/>
           <w:sz w:val="24"/>
         </w:rPr>
-        <w:t>Database of the carbon footprints of various items and processes in a Jupyter notebook.</w:t>
-      </w:r>
-    </w:p>
-    <w:p>
-      <w:pPr>
-        <w:rPr>
-          <w:rFonts w:ascii="Times New Roman" w:hAnsi="Times New Roman" w:cs="Times New Roman"/>
-          <w:sz w:val="24"/>
-        </w:rPr>
-      </w:pPr>
-      <w:r>
-        <w:rPr>
-          <w:rFonts w:ascii="Times New Roman" w:hAnsi="Times New Roman" w:cs="Times New Roman"/>
-          <w:sz w:val="24"/>
-        </w:rPr>
-        <w:t xml:space="preserve">3: </w:t>
-      </w:r>
-      <w:r>
-        <w:rPr>
-          <w:rFonts w:ascii="Times New Roman" w:hAnsi="Times New Roman" w:cs="Times New Roman"/>
-          <w:sz w:val="24"/>
-        </w:rPr>
-        <w:t>City</w:t>
-      </w:r>
-      <w:r>
-        <w:rPr>
-          <w:rFonts w:ascii="Times New Roman" w:hAnsi="Times New Roman" w:cs="Times New Roman"/>
-          <w:sz w:val="24"/>
-        </w:rPr>
-        <w:t xml:space="preserve"> </w:t>
-      </w:r>
-      <w:r>
-        <w:rPr>
-          <w:rFonts w:ascii="Times New Roman" w:hAnsi="Times New Roman" w:cs="Times New Roman"/>
-          <w:sz w:val="24"/>
-        </w:rPr>
-        <w:t>Analysis</w:t>
-      </w:r>
-      <w:bookmarkStart w:id="0" w:name="_GoBack"/>
-      <w:bookmarkEnd w:id="0"/>
-      <w:r>
-        <w:rPr>
-          <w:rFonts w:ascii="Times New Roman" w:hAnsi="Times New Roman" w:cs="Times New Roman"/>
-          <w:sz w:val="24"/>
-        </w:rPr>
-        <w:t>:</w:t>
+        <w:t>Identify flaws of methods researched on.</w:t>
       </w:r>
     </w:p>
     <w:p>
@@ -418,37 +387,50 @@
           <w:rFonts w:ascii="Times New Roman" w:hAnsi="Times New Roman" w:cs="Times New Roman"/>
           <w:sz w:val="24"/>
         </w:rPr>
-        <w:t>Identify and Assess the main causes of carbon footprints in prominent regions such as cities.</w:t>
-      </w:r>
-    </w:p>
-    <w:p>
-      <w:pPr>
-        <w:rPr>
-          <w:rFonts w:ascii="Times New Roman" w:hAnsi="Times New Roman" w:cs="Times New Roman"/>
-          <w:sz w:val="24"/>
-        </w:rPr>
-      </w:pPr>
-      <w:r>
-        <w:rPr>
-          <w:rFonts w:ascii="Times New Roman" w:hAnsi="Times New Roman" w:cs="Times New Roman"/>
-          <w:sz w:val="24"/>
-        </w:rPr>
-        <w:t>2: Measurement of Carbon Footprints:</w:t>
-      </w:r>
-    </w:p>
-    <w:p>
-      <w:pPr>
-        <w:rPr>
-          <w:rFonts w:ascii="Times New Roman" w:hAnsi="Times New Roman" w:cs="Times New Roman"/>
-          <w:sz w:val="24"/>
-        </w:rPr>
-      </w:pPr>
-      <w:r>
-        <w:rPr>
-          <w:rFonts w:ascii="Times New Roman" w:hAnsi="Times New Roman" w:cs="Times New Roman"/>
-          <w:sz w:val="24"/>
-        </w:rPr>
-        <w:t>3: Measuring Methodology</w:t>
+        <w:t>Write a report summarizing and concluding research.</w:t>
+      </w:r>
+    </w:p>
+    <w:p>
+      <w:pPr>
+        <w:rPr>
+          <w:rFonts w:ascii="Times New Roman" w:hAnsi="Times New Roman" w:cs="Times New Roman"/>
+          <w:sz w:val="24"/>
+        </w:rPr>
+      </w:pPr>
+      <w:r>
+        <w:rPr>
+          <w:rFonts w:ascii="Times New Roman" w:hAnsi="Times New Roman" w:cs="Times New Roman"/>
+          <w:sz w:val="24"/>
+        </w:rPr>
+        <w:t>2</w:t>
+      </w:r>
+      <w:r>
+        <w:rPr>
+          <w:rFonts w:ascii="Times New Roman" w:hAnsi="Times New Roman" w:cs="Times New Roman"/>
+          <w:sz w:val="24"/>
+        </w:rPr>
+        <w:t xml:space="preserve">: </w:t>
+      </w:r>
+      <w:r>
+        <w:rPr>
+          <w:rFonts w:ascii="Times New Roman" w:hAnsi="Times New Roman" w:cs="Times New Roman"/>
+          <w:sz w:val="24"/>
+        </w:rPr>
+        <w:t>City</w:t>
+      </w:r>
+      <w:r>
+        <w:rPr>
+          <w:rFonts w:ascii="Times New Roman" w:hAnsi="Times New Roman" w:cs="Times New Roman"/>
+          <w:sz w:val="24"/>
+        </w:rPr>
+        <w:t xml:space="preserve"> </w:t>
+      </w:r>
+      <w:r>
+        <w:rPr>
+          <w:rFonts w:ascii="Times New Roman" w:hAnsi="Times New Roman" w:cs="Times New Roman"/>
+          <w:sz w:val="24"/>
+        </w:rPr>
+        <w:t>Analysis</w:t>
       </w:r>
       <w:r>
         <w:rPr>
@@ -475,21 +457,22 @@
           <w:rFonts w:ascii="Times New Roman" w:hAnsi="Times New Roman" w:cs="Times New Roman"/>
           <w:sz w:val="24"/>
         </w:rPr>
-        <w:t>Research on current prominent methods that attempt to measure the carbon footprint</w:t>
-      </w:r>
-      <w:r>
-        <w:rPr>
-          <w:rFonts w:ascii="Times New Roman" w:hAnsi="Times New Roman" w:cs="Times New Roman"/>
-          <w:sz w:val="24"/>
-        </w:rPr>
-        <w:t>s</w:t>
-      </w:r>
-      <w:r>
-        <w:rPr>
-          <w:rFonts w:ascii="Times New Roman" w:hAnsi="Times New Roman" w:cs="Times New Roman"/>
-          <w:sz w:val="24"/>
-        </w:rPr>
-        <w:t>.</w:t>
+        <w:t>Identify and Assess the main causes of carbon footprints in prominent regions such as cities.</w:t>
+      </w:r>
+    </w:p>
+    <w:p>
+      <w:pPr>
+        <w:rPr>
+          <w:rFonts w:ascii="Times New Roman" w:hAnsi="Times New Roman" w:cs="Times New Roman"/>
+          <w:sz w:val="24"/>
+        </w:rPr>
+      </w:pPr>
+      <w:r>
+        <w:rPr>
+          <w:rFonts w:ascii="Times New Roman" w:hAnsi="Times New Roman" w:cs="Times New Roman"/>
+          <w:sz w:val="24"/>
+        </w:rPr>
+        <w:t>2: Conclusion:</w:t>
       </w:r>
     </w:p>
     <w:p>
@@ -509,36 +492,51 @@
           <w:rFonts w:ascii="Times New Roman" w:hAnsi="Times New Roman" w:cs="Times New Roman"/>
           <w:sz w:val="24"/>
         </w:rPr>
-        <w:t xml:space="preserve">Write a report </w:t>
-      </w:r>
-      <w:r>
-        <w:rPr>
-          <w:rFonts w:ascii="Times New Roman" w:hAnsi="Times New Roman" w:cs="Times New Roman"/>
-          <w:sz w:val="24"/>
-        </w:rPr>
-        <w:t xml:space="preserve">summarizing and </w:t>
-      </w:r>
-      <w:r>
-        <w:rPr>
-          <w:rFonts w:ascii="Times New Roman" w:hAnsi="Times New Roman" w:cs="Times New Roman"/>
-          <w:sz w:val="24"/>
-        </w:rPr>
-        <w:t>concluding research.</w:t>
-      </w:r>
-    </w:p>
-    <w:p>
-      <w:pPr>
-        <w:rPr>
-          <w:rFonts w:ascii="Times New Roman" w:hAnsi="Times New Roman" w:cs="Times New Roman"/>
-          <w:sz w:val="24"/>
-        </w:rPr>
-      </w:pPr>
-      <w:r>
-        <w:rPr>
-          <w:rFonts w:ascii="Times New Roman" w:hAnsi="Times New Roman" w:cs="Times New Roman"/>
-          <w:sz w:val="24"/>
-        </w:rPr>
-        <w:t>3: Comparison:</w:t>
+        <w:t>Write a conclusion summarizing the project.</w:t>
+      </w:r>
+    </w:p>
+    <w:p>
+      <w:pPr>
+        <w:rPr>
+          <w:rFonts w:ascii="Times New Roman" w:hAnsi="Times New Roman" w:cs="Times New Roman"/>
+          <w:sz w:val="24"/>
+        </w:rPr>
+      </w:pPr>
+      <w:r>
+        <w:rPr>
+          <w:rFonts w:ascii="Times New Roman" w:hAnsi="Times New Roman" w:cs="Times New Roman"/>
+          <w:sz w:val="24"/>
+        </w:rPr>
+        <w:t xml:space="preserve">1: </w:t>
+      </w:r>
+      <w:r>
+        <w:rPr>
+          <w:rFonts w:ascii="Times New Roman" w:hAnsi="Times New Roman" w:cs="Times New Roman"/>
+          <w:sz w:val="24"/>
+        </w:rPr>
+        <w:t>Code</w:t>
+      </w:r>
+      <w:r>
+        <w:rPr>
+          <w:rFonts w:ascii="Times New Roman" w:hAnsi="Times New Roman" w:cs="Times New Roman"/>
+          <w:sz w:val="24"/>
+        </w:rPr>
+        <w:t>:</w:t>
+      </w:r>
+    </w:p>
+    <w:p>
+      <w:pPr>
+        <w:rPr>
+          <w:rFonts w:ascii="Times New Roman" w:hAnsi="Times New Roman" w:cs="Times New Roman"/>
+          <w:sz w:val="24"/>
+        </w:rPr>
+      </w:pPr>
+      <w:r>
+        <w:rPr>
+          <w:rFonts w:ascii="Times New Roman" w:hAnsi="Times New Roman" w:cs="Times New Roman"/>
+          <w:sz w:val="24"/>
+        </w:rPr>
+        <w:t>2: Carbon Footprint Database:</w:t>
       </w:r>
     </w:p>
     <w:p>
@@ -558,502 +556,95 @@
           <w:rFonts w:ascii="Times New Roman" w:hAnsi="Times New Roman" w:cs="Times New Roman"/>
           <w:sz w:val="24"/>
         </w:rPr>
-        <w:t>Create a Python script in a Jupyter notebook to compare the different methods.</w:t>
-      </w:r>
-    </w:p>
-    <w:p>
-      <w:pPr>
-        <w:rPr>
-          <w:rFonts w:ascii="Times New Roman" w:hAnsi="Times New Roman" w:cs="Times New Roman"/>
-          <w:sz w:val="24"/>
-        </w:rPr>
-      </w:pPr>
-      <w:r>
-        <w:rPr>
-          <w:rFonts w:ascii="Times New Roman" w:hAnsi="Times New Roman" w:cs="Times New Roman"/>
-          <w:sz w:val="24"/>
-        </w:rPr>
-        <w:t>3: Flaws:</w:t>
-      </w:r>
-    </w:p>
-    <w:p>
-      <w:pPr>
-        <w:pStyle w:val="ListParagraph"/>
-        <w:numPr>
-          <w:ilvl w:val="0"/>
-          <w:numId w:val="1"/>
-        </w:numPr>
-        <w:rPr>
-          <w:rFonts w:ascii="Times New Roman" w:hAnsi="Times New Roman" w:cs="Times New Roman"/>
-          <w:sz w:val="24"/>
-        </w:rPr>
-      </w:pPr>
-      <w:r>
-        <w:rPr>
-          <w:rFonts w:ascii="Times New Roman" w:hAnsi="Times New Roman" w:cs="Times New Roman"/>
-          <w:sz w:val="24"/>
-        </w:rPr>
-        <w:t>Identify flaws of methods researched on.</w:t>
-      </w:r>
-    </w:p>
-    <w:p>
-      <w:pPr>
-        <w:pStyle w:val="ListParagraph"/>
-        <w:numPr>
-          <w:ilvl w:val="0"/>
-          <w:numId w:val="1"/>
-        </w:numPr>
-        <w:rPr>
-          <w:rFonts w:ascii="Times New Roman" w:hAnsi="Times New Roman" w:cs="Times New Roman"/>
-          <w:sz w:val="24"/>
-        </w:rPr>
-      </w:pPr>
-      <w:r>
-        <w:rPr>
-          <w:rFonts w:ascii="Times New Roman" w:hAnsi="Times New Roman" w:cs="Times New Roman"/>
-          <w:sz w:val="24"/>
-        </w:rPr>
-        <w:t>Write a report summarizing flaws.</w:t>
-      </w:r>
-    </w:p>
-    <w:p>
-      <w:pPr>
-        <w:rPr>
-          <w:rFonts w:ascii="Times New Roman" w:hAnsi="Times New Roman" w:cs="Times New Roman"/>
-          <w:sz w:val="24"/>
-        </w:rPr>
-      </w:pPr>
-      <w:r>
-        <w:rPr>
-          <w:rFonts w:ascii="Times New Roman" w:hAnsi="Times New Roman" w:cs="Times New Roman"/>
-          <w:sz w:val="24"/>
-        </w:rPr>
-        <w:t xml:space="preserve">1: </w:t>
-      </w:r>
-      <w:r>
-        <w:rPr>
-          <w:rFonts w:ascii="Times New Roman" w:hAnsi="Times New Roman" w:cs="Times New Roman"/>
-          <w:sz w:val="24"/>
-        </w:rPr>
-        <w:t>Algorithm:</w:t>
-      </w:r>
-    </w:p>
-    <w:p>
-      <w:pPr>
-        <w:rPr>
-          <w:rFonts w:ascii="Times New Roman" w:hAnsi="Times New Roman" w:cs="Times New Roman"/>
-          <w:sz w:val="24"/>
-        </w:rPr>
-      </w:pPr>
-      <w:r>
-        <w:rPr>
-          <w:rFonts w:ascii="Times New Roman" w:hAnsi="Times New Roman" w:cs="Times New Roman"/>
-          <w:sz w:val="24"/>
-        </w:rPr>
-        <w:lastRenderedPageBreak/>
-        <w:t>2: Measured Factors:</w:t>
-      </w:r>
-    </w:p>
-    <w:p>
-      <w:pPr>
-        <w:pStyle w:val="ListParagraph"/>
-        <w:numPr>
-          <w:ilvl w:val="0"/>
-          <w:numId w:val="1"/>
-        </w:numPr>
-        <w:rPr>
-          <w:rFonts w:ascii="Times New Roman" w:hAnsi="Times New Roman" w:cs="Times New Roman"/>
-          <w:sz w:val="24"/>
-        </w:rPr>
-      </w:pPr>
-      <w:r>
-        <w:rPr>
-          <w:rFonts w:ascii="Times New Roman" w:hAnsi="Times New Roman" w:cs="Times New Roman"/>
-          <w:sz w:val="24"/>
-        </w:rPr>
-        <w:t>Identify what factors will be measured in algorithm.</w:t>
-      </w:r>
-    </w:p>
-    <w:p>
-      <w:pPr>
-        <w:pStyle w:val="ListParagraph"/>
-        <w:numPr>
-          <w:ilvl w:val="0"/>
-          <w:numId w:val="1"/>
-        </w:numPr>
-        <w:rPr>
-          <w:rFonts w:ascii="Times New Roman" w:hAnsi="Times New Roman" w:cs="Times New Roman"/>
-          <w:sz w:val="24"/>
-        </w:rPr>
-      </w:pPr>
-      <w:r>
-        <w:rPr>
-          <w:rFonts w:ascii="Times New Roman" w:hAnsi="Times New Roman" w:cs="Times New Roman"/>
-          <w:sz w:val="24"/>
-        </w:rPr>
-        <w:t>Write a report on why the factors identified are effective in precisely measuring the carbon footprint of a region.</w:t>
-      </w:r>
-      <w:r>
-        <w:rPr>
-          <w:rFonts w:ascii="Times New Roman" w:hAnsi="Times New Roman" w:cs="Times New Roman"/>
-          <w:sz w:val="24"/>
-        </w:rPr>
-        <w:t xml:space="preserve"> </w:t>
-      </w:r>
-      <w:r>
-        <w:rPr>
-          <w:rFonts w:ascii="Times New Roman" w:hAnsi="Times New Roman" w:cs="Times New Roman"/>
-          <w:sz w:val="24"/>
-        </w:rPr>
-        <w:t>Also,</w:t>
-      </w:r>
-      <w:r>
-        <w:rPr>
-          <w:rFonts w:ascii="Times New Roman" w:hAnsi="Times New Roman" w:cs="Times New Roman"/>
-          <w:sz w:val="24"/>
-        </w:rPr>
-        <w:t xml:space="preserve"> compare to factors used in other methods.</w:t>
-      </w:r>
-    </w:p>
-    <w:p>
-      <w:pPr>
-        <w:rPr>
-          <w:rFonts w:ascii="Times New Roman" w:hAnsi="Times New Roman" w:cs="Times New Roman"/>
-          <w:sz w:val="24"/>
-        </w:rPr>
-      </w:pPr>
-      <w:r>
-        <w:rPr>
-          <w:rFonts w:ascii="Times New Roman" w:hAnsi="Times New Roman" w:cs="Times New Roman"/>
-          <w:sz w:val="24"/>
-        </w:rPr>
-        <w:t>2: Create Algorithm:</w:t>
-      </w:r>
-    </w:p>
-    <w:p>
-      <w:pPr>
-        <w:pStyle w:val="ListParagraph"/>
-        <w:numPr>
-          <w:ilvl w:val="0"/>
-          <w:numId w:val="1"/>
-        </w:numPr>
-        <w:rPr>
-          <w:rFonts w:ascii="Times New Roman" w:hAnsi="Times New Roman" w:cs="Times New Roman"/>
-          <w:sz w:val="24"/>
-        </w:rPr>
-      </w:pPr>
-      <w:r>
-        <w:rPr>
-          <w:rFonts w:ascii="Times New Roman" w:hAnsi="Times New Roman" w:cs="Times New Roman"/>
-          <w:sz w:val="24"/>
-        </w:rPr>
-        <w:t>Write an algorithm that is concise in nature that measures the carbon footprint of a region.</w:t>
-      </w:r>
-    </w:p>
-    <w:p>
-      <w:pPr>
-        <w:pStyle w:val="ListParagraph"/>
-        <w:numPr>
-          <w:ilvl w:val="0"/>
-          <w:numId w:val="1"/>
-        </w:numPr>
-        <w:rPr>
-          <w:rFonts w:ascii="Times New Roman" w:hAnsi="Times New Roman" w:cs="Times New Roman"/>
-          <w:sz w:val="24"/>
-        </w:rPr>
-      </w:pPr>
-      <w:r>
-        <w:rPr>
-          <w:rFonts w:ascii="Times New Roman" w:hAnsi="Times New Roman" w:cs="Times New Roman"/>
-          <w:sz w:val="24"/>
-        </w:rPr>
-        <w:t>Write a report describing algorithm</w:t>
-      </w:r>
-      <w:r>
-        <w:rPr>
-          <w:rFonts w:ascii="Times New Roman" w:hAnsi="Times New Roman" w:cs="Times New Roman"/>
-          <w:sz w:val="24"/>
-        </w:rPr>
-        <w:t>.</w:t>
-      </w:r>
-    </w:p>
-    <w:p>
-      <w:pPr>
-        <w:rPr>
-          <w:rFonts w:ascii="Times New Roman" w:hAnsi="Times New Roman" w:cs="Times New Roman"/>
-          <w:sz w:val="24"/>
-        </w:rPr>
-      </w:pPr>
-      <w:r>
-        <w:rPr>
-          <w:rFonts w:ascii="Times New Roman" w:hAnsi="Times New Roman" w:cs="Times New Roman"/>
-          <w:sz w:val="24"/>
-        </w:rPr>
-        <w:t>2: Programming:</w:t>
-      </w:r>
-    </w:p>
-    <w:p>
-      <w:pPr>
-        <w:pStyle w:val="ListParagraph"/>
-        <w:numPr>
-          <w:ilvl w:val="0"/>
-          <w:numId w:val="1"/>
-        </w:numPr>
-        <w:rPr>
-          <w:rFonts w:ascii="Times New Roman" w:hAnsi="Times New Roman" w:cs="Times New Roman"/>
-          <w:sz w:val="24"/>
-        </w:rPr>
-      </w:pPr>
-      <w:r>
-        <w:rPr>
-          <w:rFonts w:ascii="Times New Roman" w:hAnsi="Times New Roman" w:cs="Times New Roman"/>
-          <w:sz w:val="24"/>
-        </w:rPr>
-        <w:t>Convert algorithm into a Python script that can be easily used to measure the carbon footprint of a region.</w:t>
-      </w:r>
-    </w:p>
-    <w:p>
-      <w:pPr>
-        <w:pStyle w:val="ListParagraph"/>
-        <w:numPr>
-          <w:ilvl w:val="0"/>
-          <w:numId w:val="1"/>
-        </w:numPr>
-        <w:rPr>
-          <w:rFonts w:ascii="Times New Roman" w:hAnsi="Times New Roman" w:cs="Times New Roman"/>
-          <w:sz w:val="24"/>
-        </w:rPr>
-      </w:pPr>
-      <w:r>
-        <w:rPr>
-          <w:rFonts w:ascii="Times New Roman" w:hAnsi="Times New Roman" w:cs="Times New Roman"/>
-          <w:sz w:val="24"/>
-        </w:rPr>
-        <w:t>Program will not require user data input, rather, it will acquire data online.</w:t>
-      </w:r>
-    </w:p>
-    <w:p>
-      <w:pPr>
-        <w:pStyle w:val="ListParagraph"/>
-        <w:numPr>
-          <w:ilvl w:val="0"/>
-          <w:numId w:val="1"/>
-        </w:numPr>
-        <w:rPr>
-          <w:rFonts w:ascii="Times New Roman" w:hAnsi="Times New Roman" w:cs="Times New Roman"/>
-          <w:sz w:val="24"/>
-        </w:rPr>
-      </w:pPr>
-      <w:r>
-        <w:rPr>
-          <w:rFonts w:ascii="Times New Roman" w:hAnsi="Times New Roman" w:cs="Times New Roman"/>
-          <w:sz w:val="24"/>
-        </w:rPr>
-        <w:t xml:space="preserve">Program should be able to compare the carbon footprint of multiple regions and display </w:t>
-      </w:r>
-      <w:r>
-        <w:rPr>
-          <w:rFonts w:ascii="Times New Roman" w:hAnsi="Times New Roman" w:cs="Times New Roman"/>
-          <w:sz w:val="24"/>
-        </w:rPr>
-        <w:t>appropriate infographics as accompaniment.</w:t>
-      </w:r>
-    </w:p>
-    <w:p>
-      <w:pPr>
-        <w:pStyle w:val="ListParagraph"/>
-        <w:numPr>
-          <w:ilvl w:val="0"/>
-          <w:numId w:val="1"/>
-        </w:numPr>
-        <w:rPr>
-          <w:rFonts w:ascii="Times New Roman" w:hAnsi="Times New Roman" w:cs="Times New Roman"/>
-          <w:sz w:val="24"/>
-        </w:rPr>
-      </w:pPr>
-      <w:r>
-        <w:rPr>
-          <w:rFonts w:ascii="Times New Roman" w:hAnsi="Times New Roman" w:cs="Times New Roman"/>
-          <w:sz w:val="24"/>
-        </w:rPr>
-        <w:t>Writ</w:t>
-      </w:r>
-      <w:r>
-        <w:rPr>
-          <w:rFonts w:ascii="Times New Roman" w:hAnsi="Times New Roman" w:cs="Times New Roman"/>
-          <w:sz w:val="24"/>
-        </w:rPr>
-        <w:t>e program in a Jupyter notebook,</w:t>
-      </w:r>
-      <w:r>
-        <w:rPr>
-          <w:rFonts w:ascii="Times New Roman" w:hAnsi="Times New Roman" w:cs="Times New Roman"/>
-          <w:sz w:val="24"/>
-        </w:rPr>
-        <w:t xml:space="preserve"> so it will be easily presentable.</w:t>
-      </w:r>
-    </w:p>
-    <w:p>
-      <w:pPr>
-        <w:rPr>
-          <w:rFonts w:ascii="Times New Roman" w:hAnsi="Times New Roman" w:cs="Times New Roman"/>
-          <w:sz w:val="24"/>
-        </w:rPr>
-      </w:pPr>
-      <w:r>
-        <w:rPr>
-          <w:rFonts w:ascii="Times New Roman" w:hAnsi="Times New Roman" w:cs="Times New Roman"/>
-          <w:sz w:val="24"/>
-        </w:rPr>
-        <w:t>1: Conclusion:</w:t>
-      </w:r>
-    </w:p>
-    <w:p>
-      <w:pPr>
-        <w:pStyle w:val="ListParagraph"/>
-        <w:numPr>
-          <w:ilvl w:val="0"/>
-          <w:numId w:val="1"/>
-        </w:numPr>
-        <w:rPr>
-          <w:rFonts w:ascii="Times New Roman" w:hAnsi="Times New Roman" w:cs="Times New Roman"/>
-          <w:sz w:val="24"/>
-        </w:rPr>
-      </w:pPr>
-      <w:r>
-        <w:rPr>
-          <w:rFonts w:ascii="Times New Roman" w:hAnsi="Times New Roman" w:cs="Times New Roman"/>
-          <w:sz w:val="24"/>
-        </w:rPr>
-        <w:t>Write a conclusion that summarizes the whole project.</w:t>
-      </w:r>
-    </w:p>
-    <w:p>
-      <w:pPr>
-        <w:pStyle w:val="ListParagraph"/>
-        <w:numPr>
-          <w:ilvl w:val="0"/>
-          <w:numId w:val="1"/>
-        </w:numPr>
-        <w:rPr>
-          <w:rFonts w:ascii="Times New Roman" w:hAnsi="Times New Roman" w:cs="Times New Roman"/>
-          <w:sz w:val="24"/>
-        </w:rPr>
-      </w:pPr>
-      <w:r>
-        <w:rPr>
-          <w:rFonts w:ascii="Times New Roman" w:hAnsi="Times New Roman" w:cs="Times New Roman"/>
-          <w:sz w:val="24"/>
-        </w:rPr>
-        <w:t>Conclusion should include implications and applications of the project.</w:t>
-      </w:r>
-    </w:p>
-    <w:p>
-      <w:pPr>
-        <w:rPr>
-          <w:rFonts w:ascii="Times New Roman" w:hAnsi="Times New Roman" w:cs="Times New Roman"/>
-          <w:sz w:val="24"/>
-        </w:rPr>
-      </w:pPr>
-      <w:r>
-        <w:rPr>
-          <w:rFonts w:ascii="Times New Roman" w:hAnsi="Times New Roman" w:cs="Times New Roman"/>
-          <w:sz w:val="24"/>
-        </w:rPr>
-        <w:t>1:</w:t>
-      </w:r>
-      <w:r>
-        <w:rPr>
-          <w:rFonts w:ascii="Times New Roman" w:hAnsi="Times New Roman" w:cs="Times New Roman"/>
-          <w:sz w:val="24"/>
-        </w:rPr>
-        <w:t xml:space="preserve"> Presentation:</w:t>
-      </w:r>
-    </w:p>
-    <w:p>
-      <w:pPr>
-        <w:rPr>
-          <w:rFonts w:ascii="Times New Roman" w:hAnsi="Times New Roman" w:cs="Times New Roman"/>
-          <w:sz w:val="24"/>
-        </w:rPr>
-      </w:pPr>
-      <w:r>
-        <w:rPr>
-          <w:rFonts w:ascii="Times New Roman" w:hAnsi="Times New Roman" w:cs="Times New Roman"/>
-          <w:sz w:val="24"/>
-        </w:rPr>
-        <w:t>2: Infographic:</w:t>
-      </w:r>
-    </w:p>
-    <w:p>
-      <w:pPr>
-        <w:pStyle w:val="ListParagraph"/>
-        <w:numPr>
-          <w:ilvl w:val="0"/>
-          <w:numId w:val="1"/>
-        </w:numPr>
-        <w:rPr>
-          <w:rFonts w:ascii="Times New Roman" w:hAnsi="Times New Roman" w:cs="Times New Roman"/>
-          <w:sz w:val="24"/>
-        </w:rPr>
-      </w:pPr>
-      <w:r>
-        <w:rPr>
-          <w:rFonts w:ascii="Times New Roman" w:hAnsi="Times New Roman" w:cs="Times New Roman"/>
-          <w:sz w:val="24"/>
-        </w:rPr>
-        <w:t xml:space="preserve">Create a simple infographic with Photoshop that </w:t>
-      </w:r>
-      <w:r>
-        <w:rPr>
-          <w:rFonts w:ascii="Times New Roman" w:hAnsi="Times New Roman" w:cs="Times New Roman"/>
-          <w:sz w:val="24"/>
-        </w:rPr>
-        <w:t>encapsulates the entire process. (Should be the size of a relatively large poster.)</w:t>
-      </w:r>
-    </w:p>
-    <w:p>
-      <w:pPr>
-        <w:rPr>
-          <w:rFonts w:ascii="Times New Roman" w:hAnsi="Times New Roman" w:cs="Times New Roman"/>
-          <w:sz w:val="24"/>
-        </w:rPr>
-      </w:pPr>
-      <w:r>
-        <w:rPr>
-          <w:rFonts w:ascii="Times New Roman" w:hAnsi="Times New Roman" w:cs="Times New Roman"/>
-          <w:sz w:val="24"/>
-        </w:rPr>
-        <w:t>2: Organization:</w:t>
-      </w:r>
-    </w:p>
-    <w:p>
-      <w:pPr>
-        <w:pStyle w:val="ListParagraph"/>
-        <w:numPr>
-          <w:ilvl w:val="0"/>
-          <w:numId w:val="1"/>
-        </w:numPr>
-        <w:rPr>
-          <w:rFonts w:ascii="Times New Roman" w:hAnsi="Times New Roman" w:cs="Times New Roman"/>
-          <w:sz w:val="24"/>
-        </w:rPr>
-      </w:pPr>
-      <w:r>
-        <w:rPr>
-          <w:rFonts w:ascii="Times New Roman" w:hAnsi="Times New Roman" w:cs="Times New Roman"/>
-          <w:sz w:val="24"/>
-        </w:rPr>
-        <w:t>Compile together all research and materials required for presentation.</w:t>
-      </w:r>
-    </w:p>
-    <w:p>
-      <w:pPr>
-        <w:rPr>
-          <w:rFonts w:ascii="Times New Roman" w:hAnsi="Times New Roman" w:cs="Times New Roman"/>
-          <w:sz w:val="24"/>
-        </w:rPr>
-      </w:pPr>
+        <w:t xml:space="preserve">Create a small database that </w:t>
+      </w:r>
+      <w:r>
+        <w:rPr>
+          <w:rFonts w:ascii="Times New Roman" w:hAnsi="Times New Roman" w:cs="Times New Roman"/>
+          <w:sz w:val="24"/>
+        </w:rPr>
+        <w:t>prints and graphs</w:t>
+      </w:r>
+      <w:r>
+        <w:rPr>
+          <w:rFonts w:ascii="Times New Roman" w:hAnsi="Times New Roman" w:cs="Times New Roman"/>
+          <w:sz w:val="24"/>
+        </w:rPr>
+        <w:t xml:space="preserve"> the</w:t>
+      </w:r>
+      <w:r>
+        <w:rPr>
+          <w:rFonts w:ascii="Times New Roman" w:hAnsi="Times New Roman" w:cs="Times New Roman"/>
+          <w:sz w:val="24"/>
+        </w:rPr>
+        <w:t xml:space="preserve"> carbon footprint and</w:t>
+      </w:r>
+      <w:r>
+        <w:rPr>
+          <w:rFonts w:ascii="Times New Roman" w:hAnsi="Times New Roman" w:cs="Times New Roman"/>
+          <w:sz w:val="24"/>
+        </w:rPr>
+        <w:t xml:space="preserve"> carbon path of several items.</w:t>
+      </w:r>
+      <w:r>
+        <w:rPr>
+          <w:rFonts w:ascii="Times New Roman" w:hAnsi="Times New Roman" w:cs="Times New Roman"/>
+          <w:sz w:val="24"/>
+        </w:rPr>
+        <w:t xml:space="preserve"> (</w:t>
+      </w:r>
+      <w:r>
+        <w:rPr>
+          <w:rFonts w:ascii="Times New Roman" w:hAnsi="Times New Roman" w:cs="Times New Roman"/>
+          <w:sz w:val="24"/>
+        </w:rPr>
+        <w:t>Ideally, the database would be able to searc</w:t>
+      </w:r>
+      <w:r>
+        <w:rPr>
+          <w:rFonts w:ascii="Times New Roman" w:hAnsi="Times New Roman" w:cs="Times New Roman"/>
+          <w:sz w:val="24"/>
+        </w:rPr>
+        <w:t>h</w:t>
+      </w:r>
+      <w:r>
+        <w:rPr>
+          <w:rFonts w:ascii="Times New Roman" w:hAnsi="Times New Roman" w:cs="Times New Roman"/>
+          <w:sz w:val="24"/>
+        </w:rPr>
+        <w:t xml:space="preserve"> for the </w:t>
+      </w:r>
+      <w:r>
+        <w:rPr>
+          <w:rFonts w:ascii="Times New Roman" w:hAnsi="Times New Roman" w:cs="Times New Roman"/>
+          <w:sz w:val="24"/>
+        </w:rPr>
+        <w:t>input</w:t>
+      </w:r>
+      <w:bookmarkStart w:id="0" w:name="_GoBack"/>
+      <w:bookmarkEnd w:id="0"/>
+      <w:r>
+        <w:rPr>
+          <w:rFonts w:ascii="Times New Roman" w:hAnsi="Times New Roman" w:cs="Times New Roman"/>
+          <w:sz w:val="24"/>
+        </w:rPr>
+        <w:t xml:space="preserve"> data online.)</w:t>
+      </w:r>
+    </w:p>
+    <w:p>
+      <w:pPr>
+        <w:rPr>
+          <w:rFonts w:ascii="Times New Roman" w:hAnsi="Times New Roman" w:cs="Times New Roman"/>
+          <w:sz w:val="24"/>
+        </w:rPr>
+      </w:pPr>
+      <w:r>
+        <w:rPr>
+          <w:rFonts w:ascii="Times New Roman" w:hAnsi="Times New Roman" w:cs="Times New Roman"/>
+          <w:sz w:val="24"/>
+        </w:rPr>
+        <w:t>2: Carbon Footprint of a City:</w:t>
+      </w:r>
     </w:p>
     <w:sectPr>
       <w:pgSz w:w="12240" w:h="15840"/>
@@ -2038,7 +1629,7 @@
 </file>
 
 <file path=customXml/itemProps1.xml><?xml version="1.0" encoding="utf-8"?>
-<ds:datastoreItem xmlns:ds="http://schemas.openxmlformats.org/officeDocument/2006/customXml" ds:itemID="{6618B629-A73E-4896-94FD-E6C634892D50}">
+<ds:datastoreItem xmlns:ds="http://schemas.openxmlformats.org/officeDocument/2006/customXml" ds:itemID="{F94CBBF0-DA8B-4322-8523-9BB81A9E6660}">
   <ds:schemaRefs>
     <ds:schemaRef ds:uri="http://schemas.openxmlformats.org/officeDocument/2006/bibliography"/>
   </ds:schemaRefs>

</xml_diff>